<commit_message>
KP - BAB I
</commit_message>
<xml_diff>
--- a/KP - BAB I.docx
+++ b/KP - BAB I.docx
@@ -1,6 +1,6 @@
 
 <file path=word/document.xml><?xml version="1.0" encoding="utf-8"?>
-<w:document xmlns:wpc="http://schemas.microsoft.com/office/word/2010/wordprocessingCanvas" xmlns:cx="http://schemas.microsoft.com/office/drawing/2014/chartex" xmlns:cx1="http://schemas.microsoft.com/office/drawing/2015/9/8/chartex" xmlns:cx2="http://schemas.microsoft.com/office/drawing/2015/10/21/chartex" xmlns:cx3="http://schemas.microsoft.com/office/drawing/2016/5/9/chartex" xmlns:cx4="http://schemas.microsoft.com/office/drawing/2016/5/10/chartex" xmlns:cx5="http://schemas.microsoft.com/office/drawing/2016/5/11/chartex" xmlns:mc="http://schemas.openxmlformats.org/markup-compatibility/2006" xmlns:o="urn:schemas-microsoft-com:office:office" xmlns:r="http://schemas.openxmlformats.org/officeDocument/2006/relationships" xmlns:m="http://schemas.openxmlformats.org/officeDocument/2006/math" xmlns:v="urn:schemas-microsoft-com:vml" xmlns:wp14="http://schemas.microsoft.com/office/word/2010/wordprocessingDrawing" xmlns:wp="http://schemas.openxmlformats.org/drawingml/2006/wordprocessingDrawing" xmlns:w10="urn:schemas-microsoft-com:office:word" xmlns:w="http://schemas.openxmlformats.org/wordprocessingml/2006/main" xmlns:w14="http://schemas.microsoft.com/office/word/2010/wordml" xmlns:w15="http://schemas.microsoft.com/office/word/2012/wordml" xmlns:w16se="http://schemas.microsoft.com/office/word/2015/wordml/symex" xmlns:wpg="http://schemas.microsoft.com/office/word/2010/wordprocessingGroup" xmlns:wpi="http://schemas.microsoft.com/office/word/2010/wordprocessingInk" xmlns:wne="http://schemas.microsoft.com/office/word/2006/wordml" xmlns:wps="http://schemas.microsoft.com/office/word/2010/wordprocessingShape" mc:Ignorable="w14 w15 w16se wp14">
+<w:document xmlns:wpc="http://schemas.microsoft.com/office/word/2010/wordprocessingCanvas" xmlns:cx="http://schemas.microsoft.com/office/drawing/2014/chartex" xmlns:cx1="http://schemas.microsoft.com/office/drawing/2015/9/8/chartex" xmlns:cx2="http://schemas.microsoft.com/office/drawing/2015/10/21/chartex" xmlns:cx3="http://schemas.microsoft.com/office/drawing/2016/5/9/chartex" xmlns:cx4="http://schemas.microsoft.com/office/drawing/2016/5/10/chartex" xmlns:cx5="http://schemas.microsoft.com/office/drawing/2016/5/11/chartex" xmlns:cx6="http://schemas.microsoft.com/office/drawing/2016/5/12/chartex" xmlns:cx7="http://schemas.microsoft.com/office/drawing/2016/5/13/chartex" xmlns:cx8="http://schemas.microsoft.com/office/drawing/2016/5/14/chartex" xmlns:mc="http://schemas.openxmlformats.org/markup-compatibility/2006" xmlns:o="urn:schemas-microsoft-com:office:office" xmlns:r="http://schemas.openxmlformats.org/officeDocument/2006/relationships" xmlns:m="http://schemas.openxmlformats.org/officeDocument/2006/math" xmlns:v="urn:schemas-microsoft-com:vml" xmlns:wp14="http://schemas.microsoft.com/office/word/2010/wordprocessingDrawing" xmlns:wp="http://schemas.openxmlformats.org/drawingml/2006/wordprocessingDrawing" xmlns:w10="urn:schemas-microsoft-com:office:word" xmlns:w="http://schemas.openxmlformats.org/wordprocessingml/2006/main" xmlns:w14="http://schemas.microsoft.com/office/word/2010/wordml" xmlns:w15="http://schemas.microsoft.com/office/word/2012/wordml" xmlns:w16se="http://schemas.microsoft.com/office/word/2015/wordml/symex" xmlns:wpg="http://schemas.microsoft.com/office/word/2010/wordprocessingGroup" xmlns:wpi="http://schemas.microsoft.com/office/word/2010/wordprocessingInk" xmlns:wne="http://schemas.microsoft.com/office/word/2006/wordml" xmlns:wps="http://schemas.microsoft.com/office/word/2010/wordprocessingShape" mc:Ignorable="w14 w15 w16se wp14">
   <w:body>
     <w:p>
       <w:pPr>
@@ -9,6 +9,7 @@
         <w:jc w:val="center"/>
         <w:rPr>
           <w:rFonts w:ascii="Times New Roman" w:hAnsi="Times New Roman" w:cs="Times New Roman"/>
+          <w:b/>
           <w:color w:val="auto"/>
           <w:sz w:val="24"/>
           <w:szCs w:val="24"/>
@@ -17,6 +18,7 @@
       <w:r>
         <w:rPr>
           <w:rFonts w:ascii="Times New Roman" w:hAnsi="Times New Roman" w:cs="Times New Roman"/>
+          <w:b/>
           <w:color w:val="auto"/>
           <w:sz w:val="24"/>
           <w:szCs w:val="24"/>
@@ -31,6 +33,7 @@
         <w:jc w:val="center"/>
         <w:rPr>
           <w:rFonts w:ascii="Times New Roman" w:hAnsi="Times New Roman" w:cs="Times New Roman"/>
+          <w:b/>
           <w:color w:val="auto"/>
           <w:sz w:val="24"/>
           <w:szCs w:val="24"/>
@@ -39,6 +42,7 @@
       <w:r>
         <w:rPr>
           <w:rFonts w:ascii="Times New Roman" w:hAnsi="Times New Roman" w:cs="Times New Roman"/>
+          <w:b/>
           <w:color w:val="auto"/>
           <w:sz w:val="24"/>
           <w:szCs w:val="24"/>
@@ -69,14 +73,16 @@
         <w:jc w:val="both"/>
         <w:rPr>
           <w:rFonts w:ascii="Times New Roman" w:hAnsi="Times New Roman" w:cs="Times New Roman"/>
-          <w:sz w:val="24"/>
-          <w:szCs w:val="24"/>
-        </w:rPr>
-      </w:pPr>
-      <w:proofErr w:type="spellStart"/>
-      <w:r>
-        <w:rPr>
-          <w:rFonts w:ascii="Times New Roman" w:hAnsi="Times New Roman" w:cs="Times New Roman"/>
+          <w:b/>
+          <w:sz w:val="24"/>
+          <w:szCs w:val="24"/>
+        </w:rPr>
+      </w:pPr>
+      <w:proofErr w:type="spellStart"/>
+      <w:r>
+        <w:rPr>
+          <w:rFonts w:ascii="Times New Roman" w:hAnsi="Times New Roman" w:cs="Times New Roman"/>
+          <w:b/>
           <w:sz w:val="24"/>
           <w:szCs w:val="24"/>
         </w:rPr>
@@ -86,21 +92,1714 @@
       <w:r>
         <w:rPr>
           <w:rFonts w:ascii="Times New Roman" w:hAnsi="Times New Roman" w:cs="Times New Roman"/>
-          <w:sz w:val="24"/>
-          <w:szCs w:val="24"/>
-        </w:rPr>
-        <w:t xml:space="preserve"> </w:t>
-      </w:r>
-      <w:proofErr w:type="spellStart"/>
-      <w:r>
-        <w:rPr>
-          <w:rFonts w:ascii="Times New Roman" w:hAnsi="Times New Roman" w:cs="Times New Roman"/>
-          <w:sz w:val="24"/>
-          <w:szCs w:val="24"/>
-        </w:rPr>
-        <w:t>belakang</w:t>
-      </w:r>
-      <w:proofErr w:type="spellEnd"/>
+          <w:b/>
+          <w:sz w:val="24"/>
+          <w:szCs w:val="24"/>
+        </w:rPr>
+        <w:t xml:space="preserve"> </w:t>
+      </w:r>
+      <w:proofErr w:type="spellStart"/>
+      <w:r>
+        <w:rPr>
+          <w:rFonts w:ascii="Times New Roman" w:hAnsi="Times New Roman" w:cs="Times New Roman"/>
+          <w:b/>
+          <w:sz w:val="24"/>
+          <w:szCs w:val="24"/>
+        </w:rPr>
+        <w:t>Belakang</w:t>
+      </w:r>
+      <w:proofErr w:type="spellEnd"/>
+    </w:p>
+    <w:p>
+      <w:pPr>
+        <w:pStyle w:val="ListParagraph"/>
+        <w:spacing w:line="360" w:lineRule="auto"/>
+        <w:ind w:left="567" w:firstLine="567"/>
+        <w:jc w:val="both"/>
+        <w:rPr>
+          <w:rFonts w:ascii="Times New Roman" w:hAnsi="Times New Roman" w:cs="Times New Roman"/>
+          <w:sz w:val="24"/>
+          <w:szCs w:val="24"/>
+        </w:rPr>
+      </w:pPr>
+      <w:proofErr w:type="spellStart"/>
+      <w:r>
+        <w:rPr>
+          <w:rFonts w:ascii="Times New Roman" w:hAnsi="Times New Roman" w:cs="Times New Roman"/>
+          <w:sz w:val="24"/>
+          <w:szCs w:val="24"/>
+        </w:rPr>
+        <w:t>Semakin</w:t>
+      </w:r>
+      <w:proofErr w:type="spellEnd"/>
+      <w:r>
+        <w:rPr>
+          <w:rFonts w:ascii="Times New Roman" w:hAnsi="Times New Roman" w:cs="Times New Roman"/>
+          <w:sz w:val="24"/>
+          <w:szCs w:val="24"/>
+        </w:rPr>
+        <w:t xml:space="preserve"> </w:t>
+      </w:r>
+      <w:proofErr w:type="spellStart"/>
+      <w:r>
+        <w:rPr>
+          <w:rFonts w:ascii="Times New Roman" w:hAnsi="Times New Roman" w:cs="Times New Roman"/>
+          <w:sz w:val="24"/>
+          <w:szCs w:val="24"/>
+        </w:rPr>
+        <w:t>berkembangnya</w:t>
+      </w:r>
+      <w:proofErr w:type="spellEnd"/>
+      <w:r>
+        <w:rPr>
+          <w:rFonts w:ascii="Times New Roman" w:hAnsi="Times New Roman" w:cs="Times New Roman"/>
+          <w:sz w:val="24"/>
+          <w:szCs w:val="24"/>
+        </w:rPr>
+        <w:t xml:space="preserve"> </w:t>
+      </w:r>
+      <w:proofErr w:type="spellStart"/>
+      <w:r>
+        <w:rPr>
+          <w:rFonts w:ascii="Times New Roman" w:hAnsi="Times New Roman" w:cs="Times New Roman"/>
+          <w:sz w:val="24"/>
+          <w:szCs w:val="24"/>
+        </w:rPr>
+        <w:t>teknologi</w:t>
+      </w:r>
+      <w:proofErr w:type="spellEnd"/>
+      <w:r>
+        <w:rPr>
+          <w:rFonts w:ascii="Times New Roman" w:hAnsi="Times New Roman" w:cs="Times New Roman"/>
+          <w:sz w:val="24"/>
+          <w:szCs w:val="24"/>
+        </w:rPr>
+        <w:t xml:space="preserve"> </w:t>
+      </w:r>
+      <w:proofErr w:type="spellStart"/>
+      <w:r>
+        <w:rPr>
+          <w:rFonts w:ascii="Times New Roman" w:hAnsi="Times New Roman" w:cs="Times New Roman"/>
+          <w:sz w:val="24"/>
+          <w:szCs w:val="24"/>
+        </w:rPr>
+        <w:t>informasi</w:t>
+      </w:r>
+      <w:proofErr w:type="spellEnd"/>
+      <w:r>
+        <w:rPr>
+          <w:rFonts w:ascii="Times New Roman" w:hAnsi="Times New Roman" w:cs="Times New Roman"/>
+          <w:sz w:val="24"/>
+          <w:szCs w:val="24"/>
+        </w:rPr>
+        <w:t xml:space="preserve"> </w:t>
+      </w:r>
+      <w:proofErr w:type="spellStart"/>
+      <w:r>
+        <w:rPr>
+          <w:rFonts w:ascii="Times New Roman" w:hAnsi="Times New Roman" w:cs="Times New Roman"/>
+          <w:sz w:val="24"/>
+          <w:szCs w:val="24"/>
+        </w:rPr>
+        <w:t>pada</w:t>
+      </w:r>
+      <w:proofErr w:type="spellEnd"/>
+      <w:r>
+        <w:rPr>
+          <w:rFonts w:ascii="Times New Roman" w:hAnsi="Times New Roman" w:cs="Times New Roman"/>
+          <w:sz w:val="24"/>
+          <w:szCs w:val="24"/>
+        </w:rPr>
+        <w:t xml:space="preserve"> era </w:t>
+      </w:r>
+      <w:proofErr w:type="spellStart"/>
+      <w:r>
+        <w:rPr>
+          <w:rFonts w:ascii="Times New Roman" w:hAnsi="Times New Roman" w:cs="Times New Roman"/>
+          <w:sz w:val="24"/>
+          <w:szCs w:val="24"/>
+        </w:rPr>
+        <w:t>globalisasi</w:t>
+      </w:r>
+      <w:proofErr w:type="spellEnd"/>
+      <w:r>
+        <w:rPr>
+          <w:rFonts w:ascii="Times New Roman" w:hAnsi="Times New Roman" w:cs="Times New Roman"/>
+          <w:sz w:val="24"/>
+          <w:szCs w:val="24"/>
+        </w:rPr>
+        <w:t xml:space="preserve"> </w:t>
+      </w:r>
+      <w:proofErr w:type="spellStart"/>
+      <w:r>
+        <w:rPr>
+          <w:rFonts w:ascii="Times New Roman" w:hAnsi="Times New Roman" w:cs="Times New Roman"/>
+          <w:sz w:val="24"/>
+          <w:szCs w:val="24"/>
+        </w:rPr>
+        <w:t>saat</w:t>
+      </w:r>
+      <w:proofErr w:type="spellEnd"/>
+      <w:r>
+        <w:rPr>
+          <w:rFonts w:ascii="Times New Roman" w:hAnsi="Times New Roman" w:cs="Times New Roman"/>
+          <w:sz w:val="24"/>
+          <w:szCs w:val="24"/>
+        </w:rPr>
+        <w:t xml:space="preserve"> </w:t>
+      </w:r>
+      <w:proofErr w:type="spellStart"/>
+      <w:r>
+        <w:rPr>
+          <w:rFonts w:ascii="Times New Roman" w:hAnsi="Times New Roman" w:cs="Times New Roman"/>
+          <w:sz w:val="24"/>
+          <w:szCs w:val="24"/>
+        </w:rPr>
+        <w:t>ini</w:t>
+      </w:r>
+      <w:proofErr w:type="spellEnd"/>
+      <w:r>
+        <w:rPr>
+          <w:rFonts w:ascii="Times New Roman" w:hAnsi="Times New Roman" w:cs="Times New Roman"/>
+          <w:sz w:val="24"/>
+          <w:szCs w:val="24"/>
+        </w:rPr>
+        <w:t xml:space="preserve"> </w:t>
+      </w:r>
+      <w:proofErr w:type="spellStart"/>
+      <w:r>
+        <w:rPr>
+          <w:rFonts w:ascii="Times New Roman" w:hAnsi="Times New Roman" w:cs="Times New Roman"/>
+          <w:sz w:val="24"/>
+          <w:szCs w:val="24"/>
+        </w:rPr>
+        <w:t>membawa</w:t>
+      </w:r>
+      <w:proofErr w:type="spellEnd"/>
+      <w:r>
+        <w:rPr>
+          <w:rFonts w:ascii="Times New Roman" w:hAnsi="Times New Roman" w:cs="Times New Roman"/>
+          <w:sz w:val="24"/>
+          <w:szCs w:val="24"/>
+        </w:rPr>
+        <w:t xml:space="preserve"> </w:t>
+      </w:r>
+      <w:proofErr w:type="spellStart"/>
+      <w:r>
+        <w:rPr>
+          <w:rFonts w:ascii="Times New Roman" w:hAnsi="Times New Roman" w:cs="Times New Roman"/>
+          <w:sz w:val="24"/>
+          <w:szCs w:val="24"/>
+        </w:rPr>
+        <w:t>dampak</w:t>
+      </w:r>
+      <w:proofErr w:type="spellEnd"/>
+      <w:r>
+        <w:rPr>
+          <w:rFonts w:ascii="Times New Roman" w:hAnsi="Times New Roman" w:cs="Times New Roman"/>
+          <w:sz w:val="24"/>
+          <w:szCs w:val="24"/>
+        </w:rPr>
+        <w:t xml:space="preserve"> </w:t>
+      </w:r>
+      <w:proofErr w:type="spellStart"/>
+      <w:r>
+        <w:rPr>
+          <w:rFonts w:ascii="Times New Roman" w:hAnsi="Times New Roman" w:cs="Times New Roman"/>
+          <w:sz w:val="24"/>
+          <w:szCs w:val="24"/>
+        </w:rPr>
+        <w:t>pada</w:t>
+      </w:r>
+      <w:proofErr w:type="spellEnd"/>
+      <w:r>
+        <w:rPr>
+          <w:rFonts w:ascii="Times New Roman" w:hAnsi="Times New Roman" w:cs="Times New Roman"/>
+          <w:sz w:val="24"/>
+          <w:szCs w:val="24"/>
+        </w:rPr>
+        <w:t xml:space="preserve"> </w:t>
+      </w:r>
+      <w:proofErr w:type="spellStart"/>
+      <w:r>
+        <w:rPr>
+          <w:rFonts w:ascii="Times New Roman" w:hAnsi="Times New Roman" w:cs="Times New Roman"/>
+          <w:sz w:val="24"/>
+          <w:szCs w:val="24"/>
+        </w:rPr>
+        <w:t>semakin</w:t>
+      </w:r>
+      <w:proofErr w:type="spellEnd"/>
+      <w:r>
+        <w:rPr>
+          <w:rFonts w:ascii="Times New Roman" w:hAnsi="Times New Roman" w:cs="Times New Roman"/>
+          <w:sz w:val="24"/>
+          <w:szCs w:val="24"/>
+        </w:rPr>
+        <w:t xml:space="preserve"> </w:t>
+      </w:r>
+      <w:proofErr w:type="spellStart"/>
+      <w:r>
+        <w:rPr>
+          <w:rFonts w:ascii="Times New Roman" w:hAnsi="Times New Roman" w:cs="Times New Roman"/>
+          <w:sz w:val="24"/>
+          <w:szCs w:val="24"/>
+        </w:rPr>
+        <w:t>ketatnya</w:t>
+      </w:r>
+      <w:proofErr w:type="spellEnd"/>
+      <w:r>
+        <w:rPr>
+          <w:rFonts w:ascii="Times New Roman" w:hAnsi="Times New Roman" w:cs="Times New Roman"/>
+          <w:sz w:val="24"/>
+          <w:szCs w:val="24"/>
+        </w:rPr>
+        <w:t xml:space="preserve"> </w:t>
+      </w:r>
+      <w:proofErr w:type="spellStart"/>
+      <w:r>
+        <w:rPr>
+          <w:rFonts w:ascii="Times New Roman" w:hAnsi="Times New Roman" w:cs="Times New Roman"/>
+          <w:sz w:val="24"/>
+          <w:szCs w:val="24"/>
+        </w:rPr>
+        <w:t>persaingan</w:t>
+      </w:r>
+      <w:proofErr w:type="spellEnd"/>
+      <w:r>
+        <w:rPr>
+          <w:rFonts w:ascii="Times New Roman" w:hAnsi="Times New Roman" w:cs="Times New Roman"/>
+          <w:sz w:val="24"/>
+          <w:szCs w:val="24"/>
+        </w:rPr>
+        <w:t xml:space="preserve"> </w:t>
+      </w:r>
+      <w:proofErr w:type="spellStart"/>
+      <w:r>
+        <w:rPr>
+          <w:rFonts w:ascii="Times New Roman" w:hAnsi="Times New Roman" w:cs="Times New Roman"/>
+          <w:sz w:val="24"/>
+          <w:szCs w:val="24"/>
+        </w:rPr>
+        <w:t>dalam</w:t>
+      </w:r>
+      <w:proofErr w:type="spellEnd"/>
+      <w:r>
+        <w:rPr>
+          <w:rFonts w:ascii="Times New Roman" w:hAnsi="Times New Roman" w:cs="Times New Roman"/>
+          <w:sz w:val="24"/>
+          <w:szCs w:val="24"/>
+        </w:rPr>
+        <w:t xml:space="preserve"> </w:t>
+      </w:r>
+      <w:proofErr w:type="spellStart"/>
+      <w:r>
+        <w:rPr>
+          <w:rFonts w:ascii="Times New Roman" w:hAnsi="Times New Roman" w:cs="Times New Roman"/>
+          <w:sz w:val="24"/>
+          <w:szCs w:val="24"/>
+        </w:rPr>
+        <w:t>dunia</w:t>
+      </w:r>
+      <w:proofErr w:type="spellEnd"/>
+      <w:r>
+        <w:rPr>
+          <w:rFonts w:ascii="Times New Roman" w:hAnsi="Times New Roman" w:cs="Times New Roman"/>
+          <w:sz w:val="24"/>
+          <w:szCs w:val="24"/>
+        </w:rPr>
+        <w:t xml:space="preserve"> </w:t>
+      </w:r>
+      <w:proofErr w:type="spellStart"/>
+      <w:r>
+        <w:rPr>
+          <w:rFonts w:ascii="Times New Roman" w:hAnsi="Times New Roman" w:cs="Times New Roman"/>
+          <w:sz w:val="24"/>
+          <w:szCs w:val="24"/>
+        </w:rPr>
+        <w:t>bisnis</w:t>
+      </w:r>
+      <w:proofErr w:type="spellEnd"/>
+      <w:r>
+        <w:rPr>
+          <w:rFonts w:ascii="Times New Roman" w:hAnsi="Times New Roman" w:cs="Times New Roman"/>
+          <w:sz w:val="24"/>
+          <w:szCs w:val="24"/>
+        </w:rPr>
+        <w:t xml:space="preserve">. </w:t>
+      </w:r>
+      <w:proofErr w:type="spellStart"/>
+      <w:r>
+        <w:rPr>
+          <w:rFonts w:ascii="Times New Roman" w:hAnsi="Times New Roman" w:cs="Times New Roman"/>
+          <w:sz w:val="24"/>
+          <w:szCs w:val="24"/>
+        </w:rPr>
+        <w:t>Pada</w:t>
+      </w:r>
+      <w:proofErr w:type="spellEnd"/>
+      <w:r>
+        <w:rPr>
+          <w:rFonts w:ascii="Times New Roman" w:hAnsi="Times New Roman" w:cs="Times New Roman"/>
+          <w:sz w:val="24"/>
+          <w:szCs w:val="24"/>
+        </w:rPr>
+        <w:t xml:space="preserve"> </w:t>
+      </w:r>
+      <w:proofErr w:type="spellStart"/>
+      <w:r>
+        <w:rPr>
+          <w:rFonts w:ascii="Times New Roman" w:hAnsi="Times New Roman" w:cs="Times New Roman"/>
+          <w:sz w:val="24"/>
+          <w:szCs w:val="24"/>
+        </w:rPr>
+        <w:t>akhirnya</w:t>
+      </w:r>
+      <w:proofErr w:type="spellEnd"/>
+      <w:r>
+        <w:rPr>
+          <w:rFonts w:ascii="Times New Roman" w:hAnsi="Times New Roman" w:cs="Times New Roman"/>
+          <w:sz w:val="24"/>
+          <w:szCs w:val="24"/>
+        </w:rPr>
+        <w:t xml:space="preserve"> </w:t>
+      </w:r>
+      <w:proofErr w:type="spellStart"/>
+      <w:r>
+        <w:rPr>
+          <w:rFonts w:ascii="Times New Roman" w:hAnsi="Times New Roman" w:cs="Times New Roman"/>
+          <w:sz w:val="24"/>
+          <w:szCs w:val="24"/>
+        </w:rPr>
+        <w:t>banyak</w:t>
+      </w:r>
+      <w:proofErr w:type="spellEnd"/>
+      <w:r>
+        <w:rPr>
+          <w:rFonts w:ascii="Times New Roman" w:hAnsi="Times New Roman" w:cs="Times New Roman"/>
+          <w:sz w:val="24"/>
+          <w:szCs w:val="24"/>
+        </w:rPr>
+        <w:t xml:space="preserve"> </w:t>
+      </w:r>
+      <w:proofErr w:type="spellStart"/>
+      <w:r>
+        <w:rPr>
+          <w:rFonts w:ascii="Times New Roman" w:hAnsi="Times New Roman" w:cs="Times New Roman"/>
+          <w:sz w:val="24"/>
+          <w:szCs w:val="24"/>
+        </w:rPr>
+        <w:t>perusahaan</w:t>
+      </w:r>
+      <w:proofErr w:type="spellEnd"/>
+      <w:r>
+        <w:rPr>
+          <w:rFonts w:ascii="Times New Roman" w:hAnsi="Times New Roman" w:cs="Times New Roman"/>
+          <w:sz w:val="24"/>
+          <w:szCs w:val="24"/>
+        </w:rPr>
+        <w:t xml:space="preserve"> </w:t>
+      </w:r>
+      <w:proofErr w:type="spellStart"/>
+      <w:r>
+        <w:rPr>
+          <w:rFonts w:ascii="Times New Roman" w:hAnsi="Times New Roman" w:cs="Times New Roman"/>
+          <w:sz w:val="24"/>
+          <w:szCs w:val="24"/>
+        </w:rPr>
+        <w:t>berlomba-lomba</w:t>
+      </w:r>
+      <w:proofErr w:type="spellEnd"/>
+      <w:r>
+        <w:rPr>
+          <w:rFonts w:ascii="Times New Roman" w:hAnsi="Times New Roman" w:cs="Times New Roman"/>
+          <w:sz w:val="24"/>
+          <w:szCs w:val="24"/>
+        </w:rPr>
+        <w:t xml:space="preserve"> </w:t>
+      </w:r>
+      <w:proofErr w:type="spellStart"/>
+      <w:r>
+        <w:rPr>
+          <w:rFonts w:ascii="Times New Roman" w:hAnsi="Times New Roman" w:cs="Times New Roman"/>
+          <w:sz w:val="24"/>
+          <w:szCs w:val="24"/>
+        </w:rPr>
+        <w:t>untuk</w:t>
+      </w:r>
+      <w:proofErr w:type="spellEnd"/>
+      <w:r>
+        <w:rPr>
+          <w:rFonts w:ascii="Times New Roman" w:hAnsi="Times New Roman" w:cs="Times New Roman"/>
+          <w:sz w:val="24"/>
+          <w:szCs w:val="24"/>
+        </w:rPr>
+        <w:t xml:space="preserve"> </w:t>
+      </w:r>
+      <w:proofErr w:type="spellStart"/>
+      <w:r>
+        <w:rPr>
+          <w:rFonts w:ascii="Times New Roman" w:hAnsi="Times New Roman" w:cs="Times New Roman"/>
+          <w:sz w:val="24"/>
+          <w:szCs w:val="24"/>
+        </w:rPr>
+        <w:t>berinovasi</w:t>
+      </w:r>
+      <w:proofErr w:type="spellEnd"/>
+      <w:r>
+        <w:rPr>
+          <w:rFonts w:ascii="Times New Roman" w:hAnsi="Times New Roman" w:cs="Times New Roman"/>
+          <w:sz w:val="24"/>
+          <w:szCs w:val="24"/>
+        </w:rPr>
+        <w:t xml:space="preserve"> </w:t>
+      </w:r>
+      <w:proofErr w:type="spellStart"/>
+      <w:r>
+        <w:rPr>
+          <w:rFonts w:ascii="Times New Roman" w:hAnsi="Times New Roman" w:cs="Times New Roman"/>
+          <w:sz w:val="24"/>
+          <w:szCs w:val="24"/>
+        </w:rPr>
+        <w:t>dalam</w:t>
+      </w:r>
+      <w:proofErr w:type="spellEnd"/>
+      <w:r>
+        <w:rPr>
+          <w:rFonts w:ascii="Times New Roman" w:hAnsi="Times New Roman" w:cs="Times New Roman"/>
+          <w:sz w:val="24"/>
+          <w:szCs w:val="24"/>
+        </w:rPr>
+        <w:t xml:space="preserve"> </w:t>
+      </w:r>
+      <w:proofErr w:type="spellStart"/>
+      <w:r>
+        <w:rPr>
+          <w:rFonts w:ascii="Times New Roman" w:hAnsi="Times New Roman" w:cs="Times New Roman"/>
+          <w:sz w:val="24"/>
+          <w:szCs w:val="24"/>
+        </w:rPr>
+        <w:t>menerapkan</w:t>
+      </w:r>
+      <w:proofErr w:type="spellEnd"/>
+      <w:r>
+        <w:rPr>
+          <w:rFonts w:ascii="Times New Roman" w:hAnsi="Times New Roman" w:cs="Times New Roman"/>
+          <w:sz w:val="24"/>
+          <w:szCs w:val="24"/>
+        </w:rPr>
+        <w:t xml:space="preserve"> </w:t>
+      </w:r>
+      <w:proofErr w:type="spellStart"/>
+      <w:r>
+        <w:rPr>
+          <w:rFonts w:ascii="Times New Roman" w:hAnsi="Times New Roman" w:cs="Times New Roman"/>
+          <w:sz w:val="24"/>
+          <w:szCs w:val="24"/>
+        </w:rPr>
+        <w:t>strategi</w:t>
+      </w:r>
+      <w:proofErr w:type="spellEnd"/>
+      <w:r>
+        <w:rPr>
+          <w:rFonts w:ascii="Times New Roman" w:hAnsi="Times New Roman" w:cs="Times New Roman"/>
+          <w:sz w:val="24"/>
+          <w:szCs w:val="24"/>
+        </w:rPr>
+        <w:t xml:space="preserve"> </w:t>
+      </w:r>
+      <w:proofErr w:type="spellStart"/>
+      <w:r>
+        <w:rPr>
+          <w:rFonts w:ascii="Times New Roman" w:hAnsi="Times New Roman" w:cs="Times New Roman"/>
+          <w:sz w:val="24"/>
+          <w:szCs w:val="24"/>
+        </w:rPr>
+        <w:t>pemasaran</w:t>
+      </w:r>
+      <w:proofErr w:type="spellEnd"/>
+      <w:r>
+        <w:rPr>
+          <w:rFonts w:ascii="Times New Roman" w:hAnsi="Times New Roman" w:cs="Times New Roman"/>
+          <w:sz w:val="24"/>
+          <w:szCs w:val="24"/>
+        </w:rPr>
+        <w:t xml:space="preserve"> yang </w:t>
+      </w:r>
+      <w:proofErr w:type="spellStart"/>
+      <w:r>
+        <w:rPr>
+          <w:rFonts w:ascii="Times New Roman" w:hAnsi="Times New Roman" w:cs="Times New Roman"/>
+          <w:sz w:val="24"/>
+          <w:szCs w:val="24"/>
+        </w:rPr>
+        <w:t>lebih</w:t>
+      </w:r>
+      <w:proofErr w:type="spellEnd"/>
+      <w:r>
+        <w:rPr>
+          <w:rFonts w:ascii="Times New Roman" w:hAnsi="Times New Roman" w:cs="Times New Roman"/>
+          <w:sz w:val="24"/>
+          <w:szCs w:val="24"/>
+        </w:rPr>
+        <w:t xml:space="preserve"> </w:t>
+      </w:r>
+      <w:proofErr w:type="spellStart"/>
+      <w:r>
+        <w:rPr>
+          <w:rFonts w:ascii="Times New Roman" w:hAnsi="Times New Roman" w:cs="Times New Roman"/>
+          <w:sz w:val="24"/>
+          <w:szCs w:val="24"/>
+        </w:rPr>
+        <w:t>baik</w:t>
+      </w:r>
+      <w:proofErr w:type="spellEnd"/>
+      <w:r>
+        <w:rPr>
+          <w:rFonts w:ascii="Times New Roman" w:hAnsi="Times New Roman" w:cs="Times New Roman"/>
+          <w:sz w:val="24"/>
+          <w:szCs w:val="24"/>
+        </w:rPr>
+        <w:t>.</w:t>
+      </w:r>
+    </w:p>
+    <w:p>
+      <w:pPr>
+        <w:pStyle w:val="ListParagraph"/>
+        <w:spacing w:line="360" w:lineRule="auto"/>
+        <w:ind w:left="567" w:firstLine="567"/>
+        <w:jc w:val="both"/>
+        <w:rPr>
+          <w:rFonts w:ascii="Times New Roman" w:hAnsi="Times New Roman" w:cs="Times New Roman"/>
+          <w:sz w:val="24"/>
+          <w:szCs w:val="24"/>
+        </w:rPr>
+      </w:pPr>
+      <w:r>
+        <w:rPr>
+          <w:rFonts w:ascii="Times New Roman" w:hAnsi="Times New Roman" w:cs="Times New Roman"/>
+          <w:sz w:val="24"/>
+          <w:szCs w:val="24"/>
+        </w:rPr>
+        <w:t xml:space="preserve">Salah </w:t>
+      </w:r>
+      <w:proofErr w:type="spellStart"/>
+      <w:r>
+        <w:rPr>
+          <w:rFonts w:ascii="Times New Roman" w:hAnsi="Times New Roman" w:cs="Times New Roman"/>
+          <w:sz w:val="24"/>
+          <w:szCs w:val="24"/>
+        </w:rPr>
+        <w:t>satu</w:t>
+      </w:r>
+      <w:proofErr w:type="spellEnd"/>
+      <w:r>
+        <w:rPr>
+          <w:rFonts w:ascii="Times New Roman" w:hAnsi="Times New Roman" w:cs="Times New Roman"/>
+          <w:sz w:val="24"/>
+          <w:szCs w:val="24"/>
+        </w:rPr>
+        <w:t xml:space="preserve"> </w:t>
+      </w:r>
+      <w:proofErr w:type="spellStart"/>
+      <w:r>
+        <w:rPr>
+          <w:rFonts w:ascii="Times New Roman" w:hAnsi="Times New Roman" w:cs="Times New Roman"/>
+          <w:sz w:val="24"/>
+          <w:szCs w:val="24"/>
+        </w:rPr>
+        <w:t>cara</w:t>
+      </w:r>
+      <w:proofErr w:type="spellEnd"/>
+      <w:r>
+        <w:rPr>
+          <w:rFonts w:ascii="Times New Roman" w:hAnsi="Times New Roman" w:cs="Times New Roman"/>
+          <w:sz w:val="24"/>
+          <w:szCs w:val="24"/>
+        </w:rPr>
+        <w:t xml:space="preserve"> </w:t>
+      </w:r>
+      <w:proofErr w:type="spellStart"/>
+      <w:r>
+        <w:rPr>
+          <w:rFonts w:ascii="Times New Roman" w:hAnsi="Times New Roman" w:cs="Times New Roman"/>
+          <w:sz w:val="24"/>
+          <w:szCs w:val="24"/>
+        </w:rPr>
+        <w:t>untuk</w:t>
+      </w:r>
+      <w:proofErr w:type="spellEnd"/>
+      <w:r>
+        <w:rPr>
+          <w:rFonts w:ascii="Times New Roman" w:hAnsi="Times New Roman" w:cs="Times New Roman"/>
+          <w:sz w:val="24"/>
+          <w:szCs w:val="24"/>
+        </w:rPr>
+        <w:t xml:space="preserve"> </w:t>
+      </w:r>
+      <w:proofErr w:type="spellStart"/>
+      <w:r>
+        <w:rPr>
+          <w:rFonts w:ascii="Times New Roman" w:hAnsi="Times New Roman" w:cs="Times New Roman"/>
+          <w:sz w:val="24"/>
+          <w:szCs w:val="24"/>
+        </w:rPr>
+        <w:t>meningkatkan</w:t>
+      </w:r>
+      <w:proofErr w:type="spellEnd"/>
+      <w:r>
+        <w:rPr>
+          <w:rFonts w:ascii="Times New Roman" w:hAnsi="Times New Roman" w:cs="Times New Roman"/>
+          <w:sz w:val="24"/>
+          <w:szCs w:val="24"/>
+        </w:rPr>
+        <w:t xml:space="preserve"> </w:t>
+      </w:r>
+      <w:proofErr w:type="spellStart"/>
+      <w:r>
+        <w:rPr>
+          <w:rFonts w:ascii="Times New Roman" w:hAnsi="Times New Roman" w:cs="Times New Roman"/>
+          <w:sz w:val="24"/>
+          <w:szCs w:val="24"/>
+        </w:rPr>
+        <w:t>strategi</w:t>
+      </w:r>
+      <w:proofErr w:type="spellEnd"/>
+      <w:r>
+        <w:rPr>
+          <w:rFonts w:ascii="Times New Roman" w:hAnsi="Times New Roman" w:cs="Times New Roman"/>
+          <w:sz w:val="24"/>
+          <w:szCs w:val="24"/>
+        </w:rPr>
+        <w:t xml:space="preserve"> </w:t>
+      </w:r>
+      <w:proofErr w:type="spellStart"/>
+      <w:r>
+        <w:rPr>
+          <w:rFonts w:ascii="Times New Roman" w:hAnsi="Times New Roman" w:cs="Times New Roman"/>
+          <w:sz w:val="24"/>
+          <w:szCs w:val="24"/>
+        </w:rPr>
+        <w:t>pemasaran</w:t>
+      </w:r>
+      <w:proofErr w:type="spellEnd"/>
+      <w:r>
+        <w:rPr>
+          <w:rFonts w:ascii="Times New Roman" w:hAnsi="Times New Roman" w:cs="Times New Roman"/>
+          <w:sz w:val="24"/>
+          <w:szCs w:val="24"/>
+        </w:rPr>
+        <w:t xml:space="preserve"> </w:t>
+      </w:r>
+      <w:proofErr w:type="spellStart"/>
+      <w:r>
+        <w:rPr>
+          <w:rFonts w:ascii="Times New Roman" w:hAnsi="Times New Roman" w:cs="Times New Roman"/>
+          <w:sz w:val="24"/>
+          <w:szCs w:val="24"/>
+        </w:rPr>
+        <w:t>adalah</w:t>
+      </w:r>
+      <w:proofErr w:type="spellEnd"/>
+      <w:r>
+        <w:rPr>
+          <w:rFonts w:ascii="Times New Roman" w:hAnsi="Times New Roman" w:cs="Times New Roman"/>
+          <w:sz w:val="24"/>
+          <w:szCs w:val="24"/>
+        </w:rPr>
+        <w:t xml:space="preserve"> </w:t>
+      </w:r>
+      <w:proofErr w:type="spellStart"/>
+      <w:r>
+        <w:rPr>
+          <w:rFonts w:ascii="Times New Roman" w:hAnsi="Times New Roman" w:cs="Times New Roman"/>
+          <w:sz w:val="24"/>
+          <w:szCs w:val="24"/>
+        </w:rPr>
+        <w:t>dengan</w:t>
+      </w:r>
+      <w:proofErr w:type="spellEnd"/>
+      <w:r>
+        <w:rPr>
+          <w:rFonts w:ascii="Times New Roman" w:hAnsi="Times New Roman" w:cs="Times New Roman"/>
+          <w:sz w:val="24"/>
+          <w:szCs w:val="24"/>
+        </w:rPr>
+        <w:t xml:space="preserve"> </w:t>
+      </w:r>
+      <w:proofErr w:type="spellStart"/>
+      <w:r>
+        <w:rPr>
+          <w:rFonts w:ascii="Times New Roman" w:hAnsi="Times New Roman" w:cs="Times New Roman"/>
+          <w:sz w:val="24"/>
+          <w:szCs w:val="24"/>
+        </w:rPr>
+        <w:t>menggunakan</w:t>
+      </w:r>
+      <w:proofErr w:type="spellEnd"/>
+      <w:r>
+        <w:rPr>
+          <w:rFonts w:ascii="Times New Roman" w:hAnsi="Times New Roman" w:cs="Times New Roman"/>
+          <w:sz w:val="24"/>
+          <w:szCs w:val="24"/>
+        </w:rPr>
+        <w:t xml:space="preserve"> </w:t>
+      </w:r>
+      <w:proofErr w:type="spellStart"/>
+      <w:r>
+        <w:rPr>
+          <w:rFonts w:ascii="Times New Roman" w:hAnsi="Times New Roman" w:cs="Times New Roman"/>
+          <w:sz w:val="24"/>
+          <w:szCs w:val="24"/>
+        </w:rPr>
+        <w:t>fasilitas</w:t>
+      </w:r>
+      <w:proofErr w:type="spellEnd"/>
+      <w:r>
+        <w:rPr>
+          <w:rFonts w:ascii="Times New Roman" w:hAnsi="Times New Roman" w:cs="Times New Roman"/>
+          <w:sz w:val="24"/>
+          <w:szCs w:val="24"/>
+        </w:rPr>
+        <w:t xml:space="preserve"> internet, </w:t>
+      </w:r>
+      <w:proofErr w:type="spellStart"/>
+      <w:r>
+        <w:rPr>
+          <w:rFonts w:ascii="Times New Roman" w:hAnsi="Times New Roman" w:cs="Times New Roman"/>
+          <w:sz w:val="24"/>
+          <w:szCs w:val="24"/>
+        </w:rPr>
+        <w:t>dengan</w:t>
+      </w:r>
+      <w:proofErr w:type="spellEnd"/>
+      <w:r>
+        <w:rPr>
+          <w:rFonts w:ascii="Times New Roman" w:hAnsi="Times New Roman" w:cs="Times New Roman"/>
+          <w:sz w:val="24"/>
+          <w:szCs w:val="24"/>
+        </w:rPr>
+        <w:t xml:space="preserve"> internet </w:t>
+      </w:r>
+      <w:proofErr w:type="spellStart"/>
+      <w:r>
+        <w:rPr>
+          <w:rFonts w:ascii="Times New Roman" w:hAnsi="Times New Roman" w:cs="Times New Roman"/>
+          <w:sz w:val="24"/>
+          <w:szCs w:val="24"/>
+        </w:rPr>
+        <w:t>mampu</w:t>
+      </w:r>
+      <w:proofErr w:type="spellEnd"/>
+      <w:r>
+        <w:rPr>
+          <w:rFonts w:ascii="Times New Roman" w:hAnsi="Times New Roman" w:cs="Times New Roman"/>
+          <w:sz w:val="24"/>
+          <w:szCs w:val="24"/>
+        </w:rPr>
+        <w:t xml:space="preserve"> </w:t>
+      </w:r>
+      <w:proofErr w:type="spellStart"/>
+      <w:r>
+        <w:rPr>
+          <w:rFonts w:ascii="Times New Roman" w:hAnsi="Times New Roman" w:cs="Times New Roman"/>
+          <w:sz w:val="24"/>
+          <w:szCs w:val="24"/>
+        </w:rPr>
+        <w:t>menjangkau</w:t>
+      </w:r>
+      <w:proofErr w:type="spellEnd"/>
+      <w:r>
+        <w:rPr>
+          <w:rFonts w:ascii="Times New Roman" w:hAnsi="Times New Roman" w:cs="Times New Roman"/>
+          <w:sz w:val="24"/>
+          <w:szCs w:val="24"/>
+        </w:rPr>
+        <w:t xml:space="preserve"> </w:t>
+      </w:r>
+      <w:proofErr w:type="spellStart"/>
+      <w:r>
+        <w:rPr>
+          <w:rFonts w:ascii="Times New Roman" w:hAnsi="Times New Roman" w:cs="Times New Roman"/>
+          <w:sz w:val="24"/>
+          <w:szCs w:val="24"/>
+        </w:rPr>
+        <w:t>konsumen</w:t>
+      </w:r>
+      <w:proofErr w:type="spellEnd"/>
+      <w:r>
+        <w:rPr>
+          <w:rFonts w:ascii="Times New Roman" w:hAnsi="Times New Roman" w:cs="Times New Roman"/>
+          <w:sz w:val="24"/>
+          <w:szCs w:val="24"/>
+        </w:rPr>
+        <w:t>,</w:t>
+      </w:r>
+    </w:p>
+    <w:p>
+      <w:pPr>
+        <w:pStyle w:val="ListParagraph"/>
+        <w:spacing w:line="360" w:lineRule="auto"/>
+        <w:ind w:left="567" w:firstLine="567"/>
+        <w:jc w:val="both"/>
+        <w:rPr>
+          <w:rFonts w:ascii="Times New Roman" w:hAnsi="Times New Roman" w:cs="Times New Roman"/>
+          <w:sz w:val="24"/>
+          <w:szCs w:val="24"/>
+        </w:rPr>
+      </w:pPr>
+      <w:r>
+        <w:rPr>
+          <w:rFonts w:ascii="Times New Roman" w:hAnsi="Times New Roman" w:cs="Times New Roman"/>
+          <w:sz w:val="24"/>
+          <w:szCs w:val="24"/>
+        </w:rPr>
+        <w:t xml:space="preserve">CV. Tunas </w:t>
+      </w:r>
+      <w:proofErr w:type="spellStart"/>
+      <w:r>
+        <w:rPr>
+          <w:rFonts w:ascii="Times New Roman" w:hAnsi="Times New Roman" w:cs="Times New Roman"/>
+          <w:sz w:val="24"/>
+          <w:szCs w:val="24"/>
+        </w:rPr>
+        <w:t>Agri</w:t>
+      </w:r>
+      <w:proofErr w:type="spellEnd"/>
+      <w:r>
+        <w:rPr>
+          <w:rFonts w:ascii="Times New Roman" w:hAnsi="Times New Roman" w:cs="Times New Roman"/>
+          <w:sz w:val="24"/>
+          <w:szCs w:val="24"/>
+        </w:rPr>
+        <w:t xml:space="preserve"> Farm </w:t>
+      </w:r>
+      <w:proofErr w:type="spellStart"/>
+      <w:r>
+        <w:rPr>
+          <w:rFonts w:ascii="Times New Roman" w:hAnsi="Times New Roman" w:cs="Times New Roman"/>
+          <w:sz w:val="24"/>
+          <w:szCs w:val="24"/>
+        </w:rPr>
+        <w:t>adalah</w:t>
+      </w:r>
+      <w:proofErr w:type="spellEnd"/>
+      <w:r>
+        <w:rPr>
+          <w:rFonts w:ascii="Times New Roman" w:hAnsi="Times New Roman" w:cs="Times New Roman"/>
+          <w:sz w:val="24"/>
+          <w:szCs w:val="24"/>
+        </w:rPr>
+        <w:t xml:space="preserve"> </w:t>
+      </w:r>
+      <w:proofErr w:type="spellStart"/>
+      <w:r>
+        <w:rPr>
+          <w:rFonts w:ascii="Times New Roman" w:hAnsi="Times New Roman" w:cs="Times New Roman"/>
+          <w:sz w:val="24"/>
+          <w:szCs w:val="24"/>
+        </w:rPr>
+        <w:t>toko</w:t>
+      </w:r>
+      <w:proofErr w:type="spellEnd"/>
+      <w:r>
+        <w:rPr>
+          <w:rFonts w:ascii="Times New Roman" w:hAnsi="Times New Roman" w:cs="Times New Roman"/>
+          <w:sz w:val="24"/>
+          <w:szCs w:val="24"/>
+        </w:rPr>
+        <w:t xml:space="preserve"> retail yang </w:t>
+      </w:r>
+      <w:proofErr w:type="spellStart"/>
+      <w:r>
+        <w:rPr>
+          <w:rFonts w:ascii="Times New Roman" w:hAnsi="Times New Roman" w:cs="Times New Roman"/>
+          <w:sz w:val="24"/>
+          <w:szCs w:val="24"/>
+        </w:rPr>
+        <w:t>ber</w:t>
+      </w:r>
+      <w:r>
+        <w:rPr>
+          <w:rFonts w:ascii="Times New Roman" w:hAnsi="Times New Roman" w:cs="Times New Roman"/>
+          <w:sz w:val="24"/>
+          <w:szCs w:val="24"/>
+        </w:rPr>
+        <w:t>tujuan</w:t>
+      </w:r>
+      <w:proofErr w:type="spellEnd"/>
+      <w:r>
+        <w:rPr>
+          <w:rFonts w:ascii="Times New Roman" w:hAnsi="Times New Roman" w:cs="Times New Roman"/>
+          <w:sz w:val="24"/>
+          <w:szCs w:val="24"/>
+        </w:rPr>
+        <w:t xml:space="preserve"> </w:t>
+      </w:r>
+      <w:proofErr w:type="spellStart"/>
+      <w:r>
+        <w:rPr>
+          <w:rFonts w:ascii="Times New Roman" w:hAnsi="Times New Roman" w:cs="Times New Roman"/>
+          <w:sz w:val="24"/>
+          <w:szCs w:val="24"/>
+        </w:rPr>
+        <w:t>untuk</w:t>
+      </w:r>
+      <w:proofErr w:type="spellEnd"/>
+      <w:r>
+        <w:rPr>
+          <w:rFonts w:ascii="Times New Roman" w:hAnsi="Times New Roman" w:cs="Times New Roman"/>
+          <w:sz w:val="24"/>
+          <w:szCs w:val="24"/>
+        </w:rPr>
+        <w:t xml:space="preserve"> </w:t>
+      </w:r>
+      <w:proofErr w:type="spellStart"/>
+      <w:r>
+        <w:rPr>
+          <w:rFonts w:ascii="Times New Roman" w:hAnsi="Times New Roman" w:cs="Times New Roman"/>
+          <w:sz w:val="24"/>
+          <w:szCs w:val="24"/>
+        </w:rPr>
+        <w:t>memenuhi</w:t>
+      </w:r>
+      <w:proofErr w:type="spellEnd"/>
+      <w:r>
+        <w:rPr>
+          <w:rFonts w:ascii="Times New Roman" w:hAnsi="Times New Roman" w:cs="Times New Roman"/>
+          <w:sz w:val="24"/>
+          <w:szCs w:val="24"/>
+        </w:rPr>
+        <w:t xml:space="preserve"> </w:t>
+      </w:r>
+      <w:proofErr w:type="spellStart"/>
+      <w:r>
+        <w:rPr>
+          <w:rFonts w:ascii="Times New Roman" w:hAnsi="Times New Roman" w:cs="Times New Roman"/>
+          <w:sz w:val="24"/>
+          <w:szCs w:val="24"/>
+        </w:rPr>
+        <w:t>kebutuhan</w:t>
+      </w:r>
+      <w:proofErr w:type="spellEnd"/>
+      <w:r>
+        <w:rPr>
+          <w:rFonts w:ascii="Times New Roman" w:hAnsi="Times New Roman" w:cs="Times New Roman"/>
+          <w:sz w:val="24"/>
+          <w:szCs w:val="24"/>
+        </w:rPr>
+        <w:t xml:space="preserve"> </w:t>
+      </w:r>
+      <w:proofErr w:type="spellStart"/>
+      <w:r>
+        <w:rPr>
+          <w:rFonts w:ascii="Times New Roman" w:hAnsi="Times New Roman" w:cs="Times New Roman"/>
+          <w:sz w:val="24"/>
+          <w:szCs w:val="24"/>
+        </w:rPr>
+        <w:t>pertanian</w:t>
+      </w:r>
+      <w:proofErr w:type="spellEnd"/>
+      <w:r>
+        <w:rPr>
+          <w:rFonts w:ascii="Times New Roman" w:hAnsi="Times New Roman" w:cs="Times New Roman"/>
+          <w:sz w:val="24"/>
+          <w:szCs w:val="24"/>
+        </w:rPr>
+        <w:t xml:space="preserve"> </w:t>
+      </w:r>
+      <w:proofErr w:type="spellStart"/>
+      <w:r>
+        <w:rPr>
+          <w:rFonts w:ascii="Times New Roman" w:hAnsi="Times New Roman" w:cs="Times New Roman"/>
+          <w:sz w:val="24"/>
+          <w:szCs w:val="24"/>
+        </w:rPr>
+        <w:t>dan</w:t>
+      </w:r>
+      <w:proofErr w:type="spellEnd"/>
+      <w:r>
+        <w:rPr>
+          <w:rFonts w:ascii="Times New Roman" w:hAnsi="Times New Roman" w:cs="Times New Roman"/>
+          <w:sz w:val="24"/>
+          <w:szCs w:val="24"/>
+        </w:rPr>
+        <w:t xml:space="preserve"> </w:t>
+      </w:r>
+      <w:proofErr w:type="spellStart"/>
+      <w:r>
+        <w:rPr>
+          <w:rFonts w:ascii="Times New Roman" w:hAnsi="Times New Roman" w:cs="Times New Roman"/>
+          <w:sz w:val="24"/>
+          <w:szCs w:val="24"/>
+        </w:rPr>
+        <w:t>peternakan</w:t>
+      </w:r>
+      <w:proofErr w:type="spellEnd"/>
+      <w:r>
+        <w:rPr>
+          <w:rFonts w:ascii="Times New Roman" w:hAnsi="Times New Roman" w:cs="Times New Roman"/>
+          <w:sz w:val="24"/>
+          <w:szCs w:val="24"/>
+        </w:rPr>
+        <w:t xml:space="preserve">, </w:t>
+      </w:r>
+      <w:proofErr w:type="spellStart"/>
+      <w:r>
+        <w:rPr>
+          <w:rFonts w:ascii="Times New Roman" w:hAnsi="Times New Roman" w:cs="Times New Roman"/>
+          <w:sz w:val="24"/>
+          <w:szCs w:val="24"/>
+        </w:rPr>
+        <w:t>serta</w:t>
+      </w:r>
+      <w:proofErr w:type="spellEnd"/>
+      <w:r>
+        <w:rPr>
+          <w:rFonts w:ascii="Times New Roman" w:hAnsi="Times New Roman" w:cs="Times New Roman"/>
+          <w:sz w:val="24"/>
+          <w:szCs w:val="24"/>
+        </w:rPr>
+        <w:t xml:space="preserve"> </w:t>
+      </w:r>
+      <w:proofErr w:type="spellStart"/>
+      <w:r>
+        <w:rPr>
+          <w:rFonts w:ascii="Times New Roman" w:hAnsi="Times New Roman" w:cs="Times New Roman"/>
+          <w:sz w:val="24"/>
+          <w:szCs w:val="24"/>
+        </w:rPr>
+        <w:t>berbagai</w:t>
+      </w:r>
+      <w:proofErr w:type="spellEnd"/>
+      <w:r>
+        <w:rPr>
+          <w:rFonts w:ascii="Times New Roman" w:hAnsi="Times New Roman" w:cs="Times New Roman"/>
+          <w:sz w:val="24"/>
+          <w:szCs w:val="24"/>
+        </w:rPr>
+        <w:t xml:space="preserve"> </w:t>
+      </w:r>
+      <w:proofErr w:type="spellStart"/>
+      <w:r>
+        <w:rPr>
+          <w:rFonts w:ascii="Times New Roman" w:hAnsi="Times New Roman" w:cs="Times New Roman"/>
+          <w:sz w:val="24"/>
+          <w:szCs w:val="24"/>
+        </w:rPr>
+        <w:t>obat</w:t>
+      </w:r>
+      <w:proofErr w:type="spellEnd"/>
+      <w:r>
+        <w:rPr>
+          <w:rFonts w:ascii="Times New Roman" w:hAnsi="Times New Roman" w:cs="Times New Roman"/>
+          <w:sz w:val="24"/>
+          <w:szCs w:val="24"/>
+        </w:rPr>
+        <w:t xml:space="preserve"> – </w:t>
+      </w:r>
+      <w:proofErr w:type="spellStart"/>
+      <w:r>
+        <w:rPr>
+          <w:rFonts w:ascii="Times New Roman" w:hAnsi="Times New Roman" w:cs="Times New Roman"/>
+          <w:sz w:val="24"/>
+          <w:szCs w:val="24"/>
+        </w:rPr>
+        <w:t>obatan</w:t>
+      </w:r>
+      <w:proofErr w:type="spellEnd"/>
+      <w:r>
+        <w:rPr>
+          <w:rFonts w:ascii="Times New Roman" w:hAnsi="Times New Roman" w:cs="Times New Roman"/>
+          <w:sz w:val="24"/>
+          <w:szCs w:val="24"/>
+        </w:rPr>
+        <w:t xml:space="preserve"> </w:t>
+      </w:r>
+      <w:proofErr w:type="spellStart"/>
+      <w:r>
+        <w:rPr>
+          <w:rFonts w:ascii="Times New Roman" w:hAnsi="Times New Roman" w:cs="Times New Roman"/>
+          <w:sz w:val="24"/>
+          <w:szCs w:val="24"/>
+        </w:rPr>
+        <w:t>dan</w:t>
+      </w:r>
+      <w:proofErr w:type="spellEnd"/>
+      <w:r>
+        <w:rPr>
+          <w:rFonts w:ascii="Times New Roman" w:hAnsi="Times New Roman" w:cs="Times New Roman"/>
+          <w:sz w:val="24"/>
+          <w:szCs w:val="24"/>
+        </w:rPr>
+        <w:t xml:space="preserve"> </w:t>
+      </w:r>
+      <w:proofErr w:type="spellStart"/>
+      <w:r>
+        <w:rPr>
+          <w:rFonts w:ascii="Times New Roman" w:hAnsi="Times New Roman" w:cs="Times New Roman"/>
+          <w:sz w:val="24"/>
+          <w:szCs w:val="24"/>
+        </w:rPr>
+        <w:t>hasil</w:t>
+      </w:r>
+      <w:proofErr w:type="spellEnd"/>
+      <w:r>
+        <w:rPr>
+          <w:rFonts w:ascii="Times New Roman" w:hAnsi="Times New Roman" w:cs="Times New Roman"/>
+          <w:sz w:val="24"/>
+          <w:szCs w:val="24"/>
+        </w:rPr>
+        <w:t xml:space="preserve"> </w:t>
+      </w:r>
+      <w:proofErr w:type="spellStart"/>
+      <w:r>
+        <w:rPr>
+          <w:rFonts w:ascii="Times New Roman" w:hAnsi="Times New Roman" w:cs="Times New Roman"/>
+          <w:sz w:val="24"/>
+          <w:szCs w:val="24"/>
+        </w:rPr>
+        <w:t>olahan</w:t>
+      </w:r>
+      <w:proofErr w:type="spellEnd"/>
+      <w:r>
+        <w:rPr>
+          <w:rFonts w:ascii="Times New Roman" w:hAnsi="Times New Roman" w:cs="Times New Roman"/>
+          <w:sz w:val="24"/>
+          <w:szCs w:val="24"/>
+        </w:rPr>
+        <w:t xml:space="preserve">, </w:t>
+      </w:r>
+      <w:proofErr w:type="spellStart"/>
+      <w:r>
+        <w:rPr>
+          <w:rFonts w:ascii="Times New Roman" w:hAnsi="Times New Roman" w:cs="Times New Roman"/>
+          <w:sz w:val="24"/>
+          <w:szCs w:val="24"/>
+        </w:rPr>
+        <w:t>dimana</w:t>
+      </w:r>
+      <w:proofErr w:type="spellEnd"/>
+      <w:r>
+        <w:rPr>
+          <w:rFonts w:ascii="Times New Roman" w:hAnsi="Times New Roman" w:cs="Times New Roman"/>
+          <w:sz w:val="24"/>
+          <w:szCs w:val="24"/>
+        </w:rPr>
+        <w:t xml:space="preserve"> </w:t>
+      </w:r>
+      <w:proofErr w:type="spellStart"/>
+      <w:r>
+        <w:rPr>
+          <w:rFonts w:ascii="Times New Roman" w:hAnsi="Times New Roman" w:cs="Times New Roman"/>
+          <w:sz w:val="24"/>
+          <w:szCs w:val="24"/>
+        </w:rPr>
+        <w:t>semua</w:t>
+      </w:r>
+      <w:proofErr w:type="spellEnd"/>
+      <w:r>
+        <w:rPr>
+          <w:rFonts w:ascii="Times New Roman" w:hAnsi="Times New Roman" w:cs="Times New Roman"/>
+          <w:sz w:val="24"/>
+          <w:szCs w:val="24"/>
+        </w:rPr>
+        <w:t xml:space="preserve"> </w:t>
+      </w:r>
+      <w:proofErr w:type="spellStart"/>
+      <w:r>
+        <w:rPr>
+          <w:rFonts w:ascii="Times New Roman" w:hAnsi="Times New Roman" w:cs="Times New Roman"/>
+          <w:sz w:val="24"/>
+          <w:szCs w:val="24"/>
+        </w:rPr>
+        <w:t>laporan</w:t>
+      </w:r>
+      <w:proofErr w:type="spellEnd"/>
+      <w:r>
+        <w:rPr>
+          <w:rFonts w:ascii="Times New Roman" w:hAnsi="Times New Roman" w:cs="Times New Roman"/>
+          <w:sz w:val="24"/>
+          <w:szCs w:val="24"/>
+        </w:rPr>
+        <w:t xml:space="preserve"> </w:t>
+      </w:r>
+      <w:proofErr w:type="spellStart"/>
+      <w:r>
+        <w:rPr>
+          <w:rFonts w:ascii="Times New Roman" w:hAnsi="Times New Roman" w:cs="Times New Roman"/>
+          <w:sz w:val="24"/>
+          <w:szCs w:val="24"/>
+        </w:rPr>
+        <w:t>penjualan</w:t>
+      </w:r>
+      <w:proofErr w:type="spellEnd"/>
+      <w:r>
+        <w:rPr>
+          <w:rFonts w:ascii="Times New Roman" w:hAnsi="Times New Roman" w:cs="Times New Roman"/>
+          <w:sz w:val="24"/>
+          <w:szCs w:val="24"/>
+        </w:rPr>
+        <w:t xml:space="preserve"> </w:t>
+      </w:r>
+      <w:proofErr w:type="spellStart"/>
+      <w:r>
+        <w:rPr>
+          <w:rFonts w:ascii="Times New Roman" w:hAnsi="Times New Roman" w:cs="Times New Roman"/>
+          <w:sz w:val="24"/>
+          <w:szCs w:val="24"/>
+        </w:rPr>
+        <w:t>dan</w:t>
+      </w:r>
+      <w:proofErr w:type="spellEnd"/>
+      <w:r>
+        <w:rPr>
+          <w:rFonts w:ascii="Times New Roman" w:hAnsi="Times New Roman" w:cs="Times New Roman"/>
+          <w:sz w:val="24"/>
+          <w:szCs w:val="24"/>
+        </w:rPr>
+        <w:t xml:space="preserve"> </w:t>
+      </w:r>
+      <w:proofErr w:type="spellStart"/>
+      <w:r>
+        <w:rPr>
+          <w:rFonts w:ascii="Times New Roman" w:hAnsi="Times New Roman" w:cs="Times New Roman"/>
+          <w:sz w:val="24"/>
+          <w:szCs w:val="24"/>
+        </w:rPr>
+        <w:t>laporan</w:t>
+      </w:r>
+      <w:proofErr w:type="spellEnd"/>
+      <w:r>
+        <w:rPr>
+          <w:rFonts w:ascii="Times New Roman" w:hAnsi="Times New Roman" w:cs="Times New Roman"/>
+          <w:sz w:val="24"/>
+          <w:szCs w:val="24"/>
+        </w:rPr>
+        <w:t xml:space="preserve"> </w:t>
+      </w:r>
+      <w:proofErr w:type="spellStart"/>
+      <w:r>
+        <w:rPr>
+          <w:rFonts w:ascii="Times New Roman" w:hAnsi="Times New Roman" w:cs="Times New Roman"/>
+          <w:sz w:val="24"/>
+          <w:szCs w:val="24"/>
+        </w:rPr>
+        <w:t>stok</w:t>
+      </w:r>
+      <w:proofErr w:type="spellEnd"/>
+      <w:r>
+        <w:rPr>
+          <w:rFonts w:ascii="Times New Roman" w:hAnsi="Times New Roman" w:cs="Times New Roman"/>
+          <w:sz w:val="24"/>
+          <w:szCs w:val="24"/>
+        </w:rPr>
+        <w:t xml:space="preserve"> </w:t>
+      </w:r>
+      <w:proofErr w:type="spellStart"/>
+      <w:r>
+        <w:rPr>
+          <w:rFonts w:ascii="Times New Roman" w:hAnsi="Times New Roman" w:cs="Times New Roman"/>
+          <w:sz w:val="24"/>
+          <w:szCs w:val="24"/>
+        </w:rPr>
+        <w:t>barang</w:t>
+      </w:r>
+      <w:proofErr w:type="spellEnd"/>
+      <w:r>
+        <w:rPr>
+          <w:rFonts w:ascii="Times New Roman" w:hAnsi="Times New Roman" w:cs="Times New Roman"/>
+          <w:sz w:val="24"/>
+          <w:szCs w:val="24"/>
+        </w:rPr>
+        <w:t xml:space="preserve"> yang </w:t>
+      </w:r>
+      <w:proofErr w:type="spellStart"/>
+      <w:r>
+        <w:rPr>
+          <w:rFonts w:ascii="Times New Roman" w:hAnsi="Times New Roman" w:cs="Times New Roman"/>
+          <w:sz w:val="24"/>
+          <w:szCs w:val="24"/>
+        </w:rPr>
+        <w:t>dilakukan</w:t>
+      </w:r>
+      <w:proofErr w:type="spellEnd"/>
+      <w:r>
+        <w:rPr>
+          <w:rFonts w:ascii="Times New Roman" w:hAnsi="Times New Roman" w:cs="Times New Roman"/>
+          <w:sz w:val="24"/>
+          <w:szCs w:val="24"/>
+        </w:rPr>
+        <w:t xml:space="preserve"> </w:t>
+      </w:r>
+      <w:proofErr w:type="spellStart"/>
+      <w:r>
+        <w:rPr>
+          <w:rFonts w:ascii="Times New Roman" w:hAnsi="Times New Roman" w:cs="Times New Roman"/>
+          <w:sz w:val="24"/>
+          <w:szCs w:val="24"/>
+        </w:rPr>
+        <w:t>masih</w:t>
+      </w:r>
+      <w:proofErr w:type="spellEnd"/>
+      <w:r>
+        <w:rPr>
+          <w:rFonts w:ascii="Times New Roman" w:hAnsi="Times New Roman" w:cs="Times New Roman"/>
+          <w:sz w:val="24"/>
+          <w:szCs w:val="24"/>
+        </w:rPr>
+        <w:t xml:space="preserve"> </w:t>
+      </w:r>
+      <w:proofErr w:type="spellStart"/>
+      <w:r>
+        <w:rPr>
+          <w:rFonts w:ascii="Times New Roman" w:hAnsi="Times New Roman" w:cs="Times New Roman"/>
+          <w:sz w:val="24"/>
+          <w:szCs w:val="24"/>
+        </w:rPr>
+        <w:t>bersifat</w:t>
+      </w:r>
+      <w:proofErr w:type="spellEnd"/>
+      <w:r>
+        <w:rPr>
+          <w:rFonts w:ascii="Times New Roman" w:hAnsi="Times New Roman" w:cs="Times New Roman"/>
+          <w:sz w:val="24"/>
+          <w:szCs w:val="24"/>
+        </w:rPr>
+        <w:t xml:space="preserve"> manual </w:t>
+      </w:r>
+      <w:proofErr w:type="spellStart"/>
+      <w:r>
+        <w:rPr>
+          <w:rFonts w:ascii="Times New Roman" w:hAnsi="Times New Roman" w:cs="Times New Roman"/>
+          <w:sz w:val="24"/>
+          <w:szCs w:val="24"/>
+        </w:rPr>
+        <w:t>dicatat</w:t>
+      </w:r>
+      <w:proofErr w:type="spellEnd"/>
+      <w:r>
+        <w:rPr>
+          <w:rFonts w:ascii="Times New Roman" w:hAnsi="Times New Roman" w:cs="Times New Roman"/>
+          <w:sz w:val="24"/>
+          <w:szCs w:val="24"/>
+        </w:rPr>
+        <w:t xml:space="preserve"> di </w:t>
+      </w:r>
+      <w:proofErr w:type="spellStart"/>
+      <w:r>
+        <w:rPr>
+          <w:rFonts w:ascii="Times New Roman" w:hAnsi="Times New Roman" w:cs="Times New Roman"/>
+          <w:sz w:val="24"/>
+          <w:szCs w:val="24"/>
+        </w:rPr>
+        <w:t>buku-buku</w:t>
+      </w:r>
+      <w:proofErr w:type="spellEnd"/>
+      <w:r>
+        <w:rPr>
+          <w:rFonts w:ascii="Times New Roman" w:hAnsi="Times New Roman" w:cs="Times New Roman"/>
+          <w:sz w:val="24"/>
+          <w:szCs w:val="24"/>
+        </w:rPr>
+        <w:t xml:space="preserve">, yang </w:t>
+      </w:r>
+      <w:proofErr w:type="spellStart"/>
+      <w:r>
+        <w:rPr>
+          <w:rFonts w:ascii="Times New Roman" w:hAnsi="Times New Roman" w:cs="Times New Roman"/>
+          <w:sz w:val="24"/>
+          <w:szCs w:val="24"/>
+        </w:rPr>
+        <w:t>masih</w:t>
+      </w:r>
+      <w:proofErr w:type="spellEnd"/>
+      <w:r>
+        <w:rPr>
+          <w:rFonts w:ascii="Times New Roman" w:hAnsi="Times New Roman" w:cs="Times New Roman"/>
+          <w:sz w:val="24"/>
+          <w:szCs w:val="24"/>
+        </w:rPr>
+        <w:t xml:space="preserve"> </w:t>
+      </w:r>
+      <w:proofErr w:type="spellStart"/>
+      <w:r>
+        <w:rPr>
+          <w:rFonts w:ascii="Times New Roman" w:hAnsi="Times New Roman" w:cs="Times New Roman"/>
+          <w:sz w:val="24"/>
+          <w:szCs w:val="24"/>
+        </w:rPr>
+        <w:t>membebankan</w:t>
+      </w:r>
+      <w:proofErr w:type="spellEnd"/>
+      <w:r>
+        <w:rPr>
+          <w:rFonts w:ascii="Times New Roman" w:hAnsi="Times New Roman" w:cs="Times New Roman"/>
+          <w:sz w:val="24"/>
+          <w:szCs w:val="24"/>
+        </w:rPr>
+        <w:t xml:space="preserve"> </w:t>
+      </w:r>
+      <w:proofErr w:type="spellStart"/>
+      <w:r>
+        <w:rPr>
+          <w:rFonts w:ascii="Times New Roman" w:hAnsi="Times New Roman" w:cs="Times New Roman"/>
+          <w:sz w:val="24"/>
+          <w:szCs w:val="24"/>
+        </w:rPr>
+        <w:t>kepala</w:t>
+      </w:r>
+      <w:proofErr w:type="spellEnd"/>
+      <w:r>
+        <w:rPr>
+          <w:rFonts w:ascii="Times New Roman" w:hAnsi="Times New Roman" w:cs="Times New Roman"/>
+          <w:sz w:val="24"/>
+          <w:szCs w:val="24"/>
+        </w:rPr>
+        <w:t xml:space="preserve"> </w:t>
+      </w:r>
+      <w:proofErr w:type="spellStart"/>
+      <w:r>
+        <w:rPr>
+          <w:rFonts w:ascii="Times New Roman" w:hAnsi="Times New Roman" w:cs="Times New Roman"/>
+          <w:sz w:val="24"/>
+          <w:szCs w:val="24"/>
+        </w:rPr>
+        <w:t>toko</w:t>
+      </w:r>
+      <w:proofErr w:type="spellEnd"/>
+      <w:r>
+        <w:rPr>
+          <w:rFonts w:ascii="Times New Roman" w:hAnsi="Times New Roman" w:cs="Times New Roman"/>
+          <w:sz w:val="24"/>
+          <w:szCs w:val="24"/>
+        </w:rPr>
+        <w:t xml:space="preserve"> </w:t>
+      </w:r>
+      <w:proofErr w:type="spellStart"/>
+      <w:r>
+        <w:rPr>
+          <w:rFonts w:ascii="Times New Roman" w:hAnsi="Times New Roman" w:cs="Times New Roman"/>
+          <w:sz w:val="24"/>
+          <w:szCs w:val="24"/>
+        </w:rPr>
+        <w:t>untuk</w:t>
+      </w:r>
+      <w:proofErr w:type="spellEnd"/>
+      <w:r>
+        <w:rPr>
+          <w:rFonts w:ascii="Times New Roman" w:hAnsi="Times New Roman" w:cs="Times New Roman"/>
+          <w:sz w:val="24"/>
+          <w:szCs w:val="24"/>
+        </w:rPr>
+        <w:t xml:space="preserve"> </w:t>
+      </w:r>
+      <w:proofErr w:type="spellStart"/>
+      <w:r>
+        <w:rPr>
+          <w:rFonts w:ascii="Times New Roman" w:hAnsi="Times New Roman" w:cs="Times New Roman"/>
+          <w:sz w:val="24"/>
+          <w:szCs w:val="24"/>
+        </w:rPr>
+        <w:t>melakukan</w:t>
+      </w:r>
+      <w:proofErr w:type="spellEnd"/>
+      <w:r>
+        <w:rPr>
+          <w:rFonts w:ascii="Times New Roman" w:hAnsi="Times New Roman" w:cs="Times New Roman"/>
+          <w:sz w:val="24"/>
+          <w:szCs w:val="24"/>
+        </w:rPr>
+        <w:t xml:space="preserve"> </w:t>
+      </w:r>
+      <w:proofErr w:type="spellStart"/>
+      <w:r>
+        <w:rPr>
+          <w:rFonts w:ascii="Times New Roman" w:hAnsi="Times New Roman" w:cs="Times New Roman"/>
+          <w:sz w:val="24"/>
+          <w:szCs w:val="24"/>
+        </w:rPr>
+        <w:t>analisa</w:t>
+      </w:r>
+      <w:proofErr w:type="spellEnd"/>
+      <w:r>
+        <w:rPr>
+          <w:rFonts w:ascii="Times New Roman" w:hAnsi="Times New Roman" w:cs="Times New Roman"/>
+          <w:sz w:val="24"/>
+          <w:szCs w:val="24"/>
+        </w:rPr>
+        <w:t xml:space="preserve"> </w:t>
+      </w:r>
+      <w:proofErr w:type="spellStart"/>
+      <w:r>
+        <w:rPr>
+          <w:rFonts w:ascii="Times New Roman" w:hAnsi="Times New Roman" w:cs="Times New Roman"/>
+          <w:sz w:val="24"/>
+          <w:szCs w:val="24"/>
+        </w:rPr>
+        <w:t>penjualan</w:t>
+      </w:r>
+      <w:proofErr w:type="spellEnd"/>
+      <w:r>
+        <w:rPr>
+          <w:rFonts w:ascii="Times New Roman" w:hAnsi="Times New Roman" w:cs="Times New Roman"/>
+          <w:sz w:val="24"/>
+          <w:szCs w:val="24"/>
+        </w:rPr>
+        <w:t xml:space="preserve"> </w:t>
+      </w:r>
+      <w:proofErr w:type="spellStart"/>
+      <w:r>
+        <w:rPr>
+          <w:rFonts w:ascii="Times New Roman" w:hAnsi="Times New Roman" w:cs="Times New Roman"/>
+          <w:sz w:val="24"/>
+          <w:szCs w:val="24"/>
+        </w:rPr>
+        <w:t>barang</w:t>
+      </w:r>
+      <w:proofErr w:type="spellEnd"/>
+      <w:r>
+        <w:rPr>
+          <w:rFonts w:ascii="Times New Roman" w:hAnsi="Times New Roman" w:cs="Times New Roman"/>
+          <w:sz w:val="24"/>
+          <w:szCs w:val="24"/>
+        </w:rPr>
+        <w:t xml:space="preserve"> </w:t>
+      </w:r>
+      <w:proofErr w:type="spellStart"/>
+      <w:r>
+        <w:rPr>
+          <w:rFonts w:ascii="Times New Roman" w:hAnsi="Times New Roman" w:cs="Times New Roman"/>
+          <w:sz w:val="24"/>
+          <w:szCs w:val="24"/>
+        </w:rPr>
+        <w:t>dan</w:t>
+      </w:r>
+      <w:proofErr w:type="spellEnd"/>
+      <w:r>
+        <w:rPr>
+          <w:rFonts w:ascii="Times New Roman" w:hAnsi="Times New Roman" w:cs="Times New Roman"/>
+          <w:sz w:val="24"/>
+          <w:szCs w:val="24"/>
+        </w:rPr>
+        <w:t xml:space="preserve"> </w:t>
+      </w:r>
+      <w:proofErr w:type="spellStart"/>
+      <w:r>
+        <w:rPr>
+          <w:rFonts w:ascii="Times New Roman" w:hAnsi="Times New Roman" w:cs="Times New Roman"/>
+          <w:sz w:val="24"/>
+          <w:szCs w:val="24"/>
+        </w:rPr>
+        <w:t>pengeluaran</w:t>
+      </w:r>
+      <w:proofErr w:type="spellEnd"/>
+      <w:r>
+        <w:rPr>
+          <w:rFonts w:ascii="Times New Roman" w:hAnsi="Times New Roman" w:cs="Times New Roman"/>
+          <w:sz w:val="24"/>
+          <w:szCs w:val="24"/>
+        </w:rPr>
+        <w:t xml:space="preserve"> </w:t>
+      </w:r>
+      <w:proofErr w:type="spellStart"/>
+      <w:r>
+        <w:rPr>
+          <w:rFonts w:ascii="Times New Roman" w:hAnsi="Times New Roman" w:cs="Times New Roman"/>
+          <w:sz w:val="24"/>
+          <w:szCs w:val="24"/>
+        </w:rPr>
+        <w:t>maupun</w:t>
+      </w:r>
+      <w:proofErr w:type="spellEnd"/>
+      <w:r>
+        <w:rPr>
+          <w:rFonts w:ascii="Times New Roman" w:hAnsi="Times New Roman" w:cs="Times New Roman"/>
+          <w:sz w:val="24"/>
+          <w:szCs w:val="24"/>
+        </w:rPr>
+        <w:t xml:space="preserve"> </w:t>
+      </w:r>
+      <w:proofErr w:type="spellStart"/>
+      <w:r>
+        <w:rPr>
+          <w:rFonts w:ascii="Times New Roman" w:hAnsi="Times New Roman" w:cs="Times New Roman"/>
+          <w:sz w:val="24"/>
+          <w:szCs w:val="24"/>
+        </w:rPr>
+        <w:t>pemasok</w:t>
+      </w:r>
+      <w:proofErr w:type="spellEnd"/>
+      <w:r>
+        <w:rPr>
+          <w:rFonts w:ascii="Times New Roman" w:hAnsi="Times New Roman" w:cs="Times New Roman"/>
+          <w:sz w:val="24"/>
+          <w:szCs w:val="24"/>
+        </w:rPr>
+        <w:t xml:space="preserve"> </w:t>
+      </w:r>
+      <w:proofErr w:type="spellStart"/>
+      <w:r>
+        <w:rPr>
+          <w:rFonts w:ascii="Times New Roman" w:hAnsi="Times New Roman" w:cs="Times New Roman"/>
+          <w:sz w:val="24"/>
+          <w:szCs w:val="24"/>
+        </w:rPr>
+        <w:t>stok</w:t>
+      </w:r>
+      <w:proofErr w:type="spellEnd"/>
+      <w:r>
+        <w:rPr>
+          <w:rFonts w:ascii="Times New Roman" w:hAnsi="Times New Roman" w:cs="Times New Roman"/>
+          <w:sz w:val="24"/>
+          <w:szCs w:val="24"/>
+        </w:rPr>
+        <w:t xml:space="preserve"> </w:t>
+      </w:r>
+      <w:proofErr w:type="spellStart"/>
+      <w:r>
+        <w:rPr>
+          <w:rFonts w:ascii="Times New Roman" w:hAnsi="Times New Roman" w:cs="Times New Roman"/>
+          <w:sz w:val="24"/>
+          <w:szCs w:val="24"/>
+        </w:rPr>
+        <w:t>barang</w:t>
+      </w:r>
+      <w:proofErr w:type="spellEnd"/>
+      <w:r>
+        <w:rPr>
+          <w:rFonts w:ascii="Times New Roman" w:hAnsi="Times New Roman" w:cs="Times New Roman"/>
+          <w:sz w:val="24"/>
+          <w:szCs w:val="24"/>
+        </w:rPr>
+        <w:t>,</w:t>
+      </w:r>
+    </w:p>
+    <w:p>
+      <w:pPr>
+        <w:pStyle w:val="ListParagraph"/>
+        <w:spacing w:line="360" w:lineRule="auto"/>
+        <w:ind w:left="567" w:firstLine="567"/>
+        <w:jc w:val="both"/>
+        <w:rPr>
+          <w:rFonts w:ascii="Times New Roman" w:hAnsi="Times New Roman" w:cs="Times New Roman"/>
+          <w:sz w:val="24"/>
+          <w:szCs w:val="24"/>
+        </w:rPr>
+      </w:pPr>
+    </w:p>
+    <w:p>
+      <w:pPr>
+        <w:pStyle w:val="ListParagraph"/>
+        <w:spacing w:line="360" w:lineRule="auto"/>
+        <w:ind w:left="567"/>
+        <w:jc w:val="both"/>
+        <w:rPr>
+          <w:rFonts w:ascii="Times New Roman" w:hAnsi="Times New Roman" w:cs="Times New Roman"/>
+          <w:sz w:val="24"/>
+          <w:szCs w:val="24"/>
+        </w:rPr>
+      </w:pPr>
     </w:p>
     <w:p>
       <w:pPr>
@@ -143,9 +1842,289 @@
           <w:sz w:val="24"/>
           <w:szCs w:val="24"/>
         </w:rPr>
+        <w:t>Masalah</w:t>
+      </w:r>
+      <w:proofErr w:type="spellEnd"/>
+    </w:p>
+    <w:p>
+      <w:pPr>
+        <w:pStyle w:val="ListParagraph"/>
+        <w:spacing w:line="360" w:lineRule="auto"/>
+        <w:ind w:left="567" w:firstLine="567"/>
+        <w:jc w:val="both"/>
+        <w:rPr>
+          <w:rFonts w:ascii="Times New Roman" w:hAnsi="Times New Roman" w:cs="Times New Roman"/>
+          <w:sz w:val="24"/>
+          <w:szCs w:val="24"/>
+        </w:rPr>
+      </w:pPr>
+      <w:proofErr w:type="spellStart"/>
+      <w:r>
+        <w:rPr>
+          <w:rFonts w:ascii="Times New Roman" w:hAnsi="Times New Roman" w:cs="Times New Roman"/>
+          <w:sz w:val="24"/>
+          <w:szCs w:val="24"/>
+        </w:rPr>
+        <w:t>Dengan</w:t>
+      </w:r>
+      <w:proofErr w:type="spellEnd"/>
+      <w:r>
+        <w:rPr>
+          <w:rFonts w:ascii="Times New Roman" w:hAnsi="Times New Roman" w:cs="Times New Roman"/>
+          <w:sz w:val="24"/>
+          <w:szCs w:val="24"/>
+        </w:rPr>
+        <w:t xml:space="preserve"> </w:t>
+      </w:r>
+      <w:proofErr w:type="spellStart"/>
+      <w:r>
+        <w:rPr>
+          <w:rFonts w:ascii="Times New Roman" w:hAnsi="Times New Roman" w:cs="Times New Roman"/>
+          <w:sz w:val="24"/>
+          <w:szCs w:val="24"/>
+        </w:rPr>
+        <w:t>dilakukannya</w:t>
+      </w:r>
+      <w:proofErr w:type="spellEnd"/>
+      <w:r>
+        <w:rPr>
+          <w:rFonts w:ascii="Times New Roman" w:hAnsi="Times New Roman" w:cs="Times New Roman"/>
+          <w:sz w:val="24"/>
+          <w:szCs w:val="24"/>
+        </w:rPr>
+        <w:t xml:space="preserve"> </w:t>
+      </w:r>
+      <w:proofErr w:type="spellStart"/>
+      <w:r>
+        <w:rPr>
+          <w:rFonts w:ascii="Times New Roman" w:hAnsi="Times New Roman" w:cs="Times New Roman"/>
+          <w:sz w:val="24"/>
+          <w:szCs w:val="24"/>
+        </w:rPr>
+        <w:t>rumusan</w:t>
+      </w:r>
+      <w:proofErr w:type="spellEnd"/>
+      <w:r>
+        <w:rPr>
+          <w:rFonts w:ascii="Times New Roman" w:hAnsi="Times New Roman" w:cs="Times New Roman"/>
+          <w:sz w:val="24"/>
+          <w:szCs w:val="24"/>
+        </w:rPr>
+        <w:t xml:space="preserve"> </w:t>
+      </w:r>
+      <w:proofErr w:type="spellStart"/>
+      <w:r>
+        <w:rPr>
+          <w:rFonts w:ascii="Times New Roman" w:hAnsi="Times New Roman" w:cs="Times New Roman"/>
+          <w:sz w:val="24"/>
+          <w:szCs w:val="24"/>
+        </w:rPr>
         <w:t>masalah</w:t>
       </w:r>
       <w:proofErr w:type="spellEnd"/>
+      <w:r>
+        <w:rPr>
+          <w:rFonts w:ascii="Times New Roman" w:hAnsi="Times New Roman" w:cs="Times New Roman"/>
+          <w:sz w:val="24"/>
+          <w:szCs w:val="24"/>
+        </w:rPr>
+        <w:t xml:space="preserve"> agar </w:t>
+      </w:r>
+      <w:proofErr w:type="spellStart"/>
+      <w:r>
+        <w:rPr>
+          <w:rFonts w:ascii="Times New Roman" w:hAnsi="Times New Roman" w:cs="Times New Roman"/>
+          <w:sz w:val="24"/>
+          <w:szCs w:val="24"/>
+        </w:rPr>
+        <w:t>pembahasan</w:t>
+      </w:r>
+      <w:proofErr w:type="spellEnd"/>
+      <w:r>
+        <w:rPr>
+          <w:rFonts w:ascii="Times New Roman" w:hAnsi="Times New Roman" w:cs="Times New Roman"/>
+          <w:sz w:val="24"/>
+          <w:szCs w:val="24"/>
+        </w:rPr>
+        <w:t xml:space="preserve"> yang </w:t>
+      </w:r>
+      <w:proofErr w:type="spellStart"/>
+      <w:r>
+        <w:rPr>
+          <w:rFonts w:ascii="Times New Roman" w:hAnsi="Times New Roman" w:cs="Times New Roman"/>
+          <w:sz w:val="24"/>
+          <w:szCs w:val="24"/>
+        </w:rPr>
+        <w:t>dilakukan</w:t>
+      </w:r>
+      <w:proofErr w:type="spellEnd"/>
+      <w:r>
+        <w:rPr>
+          <w:rFonts w:ascii="Times New Roman" w:hAnsi="Times New Roman" w:cs="Times New Roman"/>
+          <w:sz w:val="24"/>
+          <w:szCs w:val="24"/>
+        </w:rPr>
+        <w:t xml:space="preserve"> </w:t>
+      </w:r>
+      <w:proofErr w:type="spellStart"/>
+      <w:r>
+        <w:rPr>
+          <w:rFonts w:ascii="Times New Roman" w:hAnsi="Times New Roman" w:cs="Times New Roman"/>
+          <w:sz w:val="24"/>
+          <w:szCs w:val="24"/>
+        </w:rPr>
+        <w:t>tidak</w:t>
+      </w:r>
+      <w:proofErr w:type="spellEnd"/>
+      <w:r>
+        <w:rPr>
+          <w:rFonts w:ascii="Times New Roman" w:hAnsi="Times New Roman" w:cs="Times New Roman"/>
+          <w:sz w:val="24"/>
+          <w:szCs w:val="24"/>
+        </w:rPr>
+        <w:t xml:space="preserve"> </w:t>
+      </w:r>
+      <w:proofErr w:type="spellStart"/>
+      <w:r>
+        <w:rPr>
+          <w:rFonts w:ascii="Times New Roman" w:hAnsi="Times New Roman" w:cs="Times New Roman"/>
+          <w:sz w:val="24"/>
+          <w:szCs w:val="24"/>
+        </w:rPr>
+        <w:t>menyimpang</w:t>
+      </w:r>
+      <w:proofErr w:type="spellEnd"/>
+      <w:r>
+        <w:rPr>
+          <w:rFonts w:ascii="Times New Roman" w:hAnsi="Times New Roman" w:cs="Times New Roman"/>
+          <w:sz w:val="24"/>
+          <w:szCs w:val="24"/>
+        </w:rPr>
+        <w:t xml:space="preserve"> </w:t>
+      </w:r>
+      <w:proofErr w:type="spellStart"/>
+      <w:r>
+        <w:rPr>
+          <w:rFonts w:ascii="Times New Roman" w:hAnsi="Times New Roman" w:cs="Times New Roman"/>
+          <w:sz w:val="24"/>
+          <w:szCs w:val="24"/>
+        </w:rPr>
+        <w:t>dari</w:t>
+      </w:r>
+      <w:proofErr w:type="spellEnd"/>
+      <w:r>
+        <w:rPr>
+          <w:rFonts w:ascii="Times New Roman" w:hAnsi="Times New Roman" w:cs="Times New Roman"/>
+          <w:sz w:val="24"/>
+          <w:szCs w:val="24"/>
+        </w:rPr>
+        <w:t xml:space="preserve"> </w:t>
+      </w:r>
+      <w:proofErr w:type="spellStart"/>
+      <w:r>
+        <w:rPr>
+          <w:rFonts w:ascii="Times New Roman" w:hAnsi="Times New Roman" w:cs="Times New Roman"/>
+          <w:sz w:val="24"/>
+          <w:szCs w:val="24"/>
+        </w:rPr>
+        <w:t>judul</w:t>
+      </w:r>
+      <w:proofErr w:type="spellEnd"/>
+      <w:r>
+        <w:rPr>
+          <w:rFonts w:ascii="Times New Roman" w:hAnsi="Times New Roman" w:cs="Times New Roman"/>
+          <w:sz w:val="24"/>
+          <w:szCs w:val="24"/>
+        </w:rPr>
+        <w:t xml:space="preserve"> </w:t>
+      </w:r>
+      <w:proofErr w:type="spellStart"/>
+      <w:r>
+        <w:rPr>
+          <w:rFonts w:ascii="Times New Roman" w:hAnsi="Times New Roman" w:cs="Times New Roman"/>
+          <w:sz w:val="24"/>
+          <w:szCs w:val="24"/>
+        </w:rPr>
+        <w:t>laporan</w:t>
+      </w:r>
+      <w:proofErr w:type="spellEnd"/>
+      <w:r>
+        <w:rPr>
+          <w:rFonts w:ascii="Times New Roman" w:hAnsi="Times New Roman" w:cs="Times New Roman"/>
+          <w:sz w:val="24"/>
+          <w:szCs w:val="24"/>
+        </w:rPr>
+        <w:t xml:space="preserve"> </w:t>
+      </w:r>
+      <w:proofErr w:type="spellStart"/>
+      <w:r>
+        <w:rPr>
+          <w:rFonts w:ascii="Times New Roman" w:hAnsi="Times New Roman" w:cs="Times New Roman"/>
+          <w:sz w:val="24"/>
+          <w:szCs w:val="24"/>
+        </w:rPr>
+        <w:t>kerja</w:t>
+      </w:r>
+      <w:proofErr w:type="spellEnd"/>
+      <w:r>
+        <w:rPr>
+          <w:rFonts w:ascii="Times New Roman" w:hAnsi="Times New Roman" w:cs="Times New Roman"/>
+          <w:sz w:val="24"/>
+          <w:szCs w:val="24"/>
+        </w:rPr>
+        <w:t xml:space="preserve"> </w:t>
+      </w:r>
+      <w:proofErr w:type="spellStart"/>
+      <w:r>
+        <w:rPr>
+          <w:rFonts w:ascii="Times New Roman" w:hAnsi="Times New Roman" w:cs="Times New Roman"/>
+          <w:sz w:val="24"/>
+          <w:szCs w:val="24"/>
+        </w:rPr>
+        <w:t>praktek</w:t>
+      </w:r>
+      <w:proofErr w:type="spellEnd"/>
+      <w:r>
+        <w:rPr>
+          <w:rFonts w:ascii="Times New Roman" w:hAnsi="Times New Roman" w:cs="Times New Roman"/>
+          <w:sz w:val="24"/>
+          <w:szCs w:val="24"/>
+        </w:rPr>
+        <w:t xml:space="preserve"> </w:t>
+      </w:r>
+      <w:proofErr w:type="spellStart"/>
+      <w:r>
+        <w:rPr>
+          <w:rFonts w:ascii="Times New Roman" w:hAnsi="Times New Roman" w:cs="Times New Roman"/>
+          <w:sz w:val="24"/>
+          <w:szCs w:val="24"/>
+        </w:rPr>
+        <w:t>ini</w:t>
+      </w:r>
+      <w:proofErr w:type="spellEnd"/>
+      <w:r>
+        <w:rPr>
+          <w:rFonts w:ascii="Times New Roman" w:hAnsi="Times New Roman" w:cs="Times New Roman"/>
+          <w:sz w:val="24"/>
+          <w:szCs w:val="24"/>
+        </w:rPr>
+        <w:t xml:space="preserve">: </w:t>
+      </w:r>
+    </w:p>
+    <w:p>
+      <w:pPr>
+        <w:pStyle w:val="ListParagraph"/>
+        <w:spacing w:line="360" w:lineRule="auto"/>
+        <w:ind w:left="567"/>
+        <w:jc w:val="both"/>
+        <w:rPr>
+          <w:rFonts w:ascii="Times New Roman" w:hAnsi="Times New Roman" w:cs="Times New Roman"/>
+          <w:sz w:val="24"/>
+          <w:szCs w:val="24"/>
+        </w:rPr>
+      </w:pPr>
+      <w:bookmarkStart w:id="0" w:name="_GoBack"/>
+      <w:bookmarkEnd w:id="0"/>
     </w:p>
     <w:p>
       <w:pPr>
@@ -188,6 +2167,101 @@
           <w:sz w:val="24"/>
           <w:szCs w:val="24"/>
         </w:rPr>
+        <w:t>Kerja</w:t>
+      </w:r>
+      <w:proofErr w:type="spellEnd"/>
+      <w:r>
+        <w:rPr>
+          <w:rFonts w:ascii="Times New Roman" w:hAnsi="Times New Roman" w:cs="Times New Roman"/>
+          <w:sz w:val="24"/>
+          <w:szCs w:val="24"/>
+        </w:rPr>
+        <w:t xml:space="preserve"> </w:t>
+      </w:r>
+      <w:proofErr w:type="spellStart"/>
+      <w:r>
+        <w:rPr>
+          <w:rFonts w:ascii="Times New Roman" w:hAnsi="Times New Roman" w:cs="Times New Roman"/>
+          <w:sz w:val="24"/>
+          <w:szCs w:val="24"/>
+        </w:rPr>
+        <w:t>Praktek</w:t>
+      </w:r>
+      <w:proofErr w:type="spellEnd"/>
+    </w:p>
+    <w:p>
+      <w:pPr>
+        <w:pStyle w:val="ListParagraph"/>
+        <w:spacing w:line="360" w:lineRule="auto"/>
+        <w:ind w:left="567" w:firstLine="567"/>
+        <w:jc w:val="both"/>
+        <w:rPr>
+          <w:rFonts w:ascii="Times New Roman" w:hAnsi="Times New Roman" w:cs="Times New Roman"/>
+          <w:sz w:val="24"/>
+          <w:szCs w:val="24"/>
+        </w:rPr>
+      </w:pPr>
+      <w:proofErr w:type="spellStart"/>
+      <w:r>
+        <w:rPr>
+          <w:rFonts w:ascii="Times New Roman" w:hAnsi="Times New Roman" w:cs="Times New Roman"/>
+          <w:sz w:val="24"/>
+          <w:szCs w:val="24"/>
+        </w:rPr>
+        <w:t>Tujuan</w:t>
+      </w:r>
+      <w:proofErr w:type="spellEnd"/>
+      <w:r>
+        <w:rPr>
+          <w:rFonts w:ascii="Times New Roman" w:hAnsi="Times New Roman" w:cs="Times New Roman"/>
+          <w:sz w:val="24"/>
+          <w:szCs w:val="24"/>
+        </w:rPr>
+        <w:t xml:space="preserve"> </w:t>
+      </w:r>
+      <w:proofErr w:type="spellStart"/>
+      <w:r>
+        <w:rPr>
+          <w:rFonts w:ascii="Times New Roman" w:hAnsi="Times New Roman" w:cs="Times New Roman"/>
+          <w:sz w:val="24"/>
+          <w:szCs w:val="24"/>
+        </w:rPr>
+        <w:t>dibuatnya</w:t>
+      </w:r>
+      <w:proofErr w:type="spellEnd"/>
+      <w:r>
+        <w:rPr>
+          <w:rFonts w:ascii="Times New Roman" w:hAnsi="Times New Roman" w:cs="Times New Roman"/>
+          <w:sz w:val="24"/>
+          <w:szCs w:val="24"/>
+        </w:rPr>
+        <w:t xml:space="preserve"> </w:t>
+      </w:r>
+      <w:proofErr w:type="spellStart"/>
+      <w:r>
+        <w:rPr>
+          <w:rFonts w:ascii="Times New Roman" w:hAnsi="Times New Roman" w:cs="Times New Roman"/>
+          <w:sz w:val="24"/>
+          <w:szCs w:val="24"/>
+        </w:rPr>
+        <w:t>laporan</w:t>
+      </w:r>
+      <w:proofErr w:type="spellEnd"/>
+      <w:r>
+        <w:rPr>
+          <w:rFonts w:ascii="Times New Roman" w:hAnsi="Times New Roman" w:cs="Times New Roman"/>
+          <w:sz w:val="24"/>
+          <w:szCs w:val="24"/>
+        </w:rPr>
+        <w:t xml:space="preserve"> </w:t>
+      </w:r>
+      <w:proofErr w:type="spellStart"/>
+      <w:r>
+        <w:rPr>
+          <w:rFonts w:ascii="Times New Roman" w:hAnsi="Times New Roman" w:cs="Times New Roman"/>
+          <w:sz w:val="24"/>
+          <w:szCs w:val="24"/>
+        </w:rPr>
         <w:t>kerja</w:t>
       </w:r>
       <w:proofErr w:type="spellEnd"/>
@@ -209,6 +2283,369 @@
         <w:t>praktek</w:t>
       </w:r>
       <w:proofErr w:type="spellEnd"/>
+      <w:r>
+        <w:rPr>
+          <w:rFonts w:ascii="Times New Roman" w:hAnsi="Times New Roman" w:cs="Times New Roman"/>
+          <w:sz w:val="24"/>
+          <w:szCs w:val="24"/>
+        </w:rPr>
+        <w:t xml:space="preserve"> </w:t>
+      </w:r>
+      <w:proofErr w:type="spellStart"/>
+      <w:r>
+        <w:rPr>
+          <w:rFonts w:ascii="Times New Roman" w:hAnsi="Times New Roman" w:cs="Times New Roman"/>
+          <w:sz w:val="24"/>
+          <w:szCs w:val="24"/>
+        </w:rPr>
+        <w:t>ini</w:t>
+      </w:r>
+      <w:proofErr w:type="spellEnd"/>
+      <w:r>
+        <w:rPr>
+          <w:rFonts w:ascii="Times New Roman" w:hAnsi="Times New Roman" w:cs="Times New Roman"/>
+          <w:sz w:val="24"/>
+          <w:szCs w:val="24"/>
+        </w:rPr>
+        <w:t xml:space="preserve"> </w:t>
+      </w:r>
+      <w:proofErr w:type="spellStart"/>
+      <w:r>
+        <w:rPr>
+          <w:rFonts w:ascii="Times New Roman" w:hAnsi="Times New Roman" w:cs="Times New Roman"/>
+          <w:sz w:val="24"/>
+          <w:szCs w:val="24"/>
+        </w:rPr>
+        <w:t>adalah</w:t>
+      </w:r>
+      <w:proofErr w:type="spellEnd"/>
+      <w:r>
+        <w:rPr>
+          <w:rFonts w:ascii="Times New Roman" w:hAnsi="Times New Roman" w:cs="Times New Roman"/>
+          <w:sz w:val="24"/>
+          <w:szCs w:val="24"/>
+        </w:rPr>
+        <w:t xml:space="preserve"> </w:t>
+      </w:r>
+      <w:proofErr w:type="spellStart"/>
+      <w:r>
+        <w:rPr>
+          <w:rFonts w:ascii="Times New Roman" w:hAnsi="Times New Roman" w:cs="Times New Roman"/>
+          <w:sz w:val="24"/>
+          <w:szCs w:val="24"/>
+        </w:rPr>
+        <w:t>untuk</w:t>
+      </w:r>
+      <w:proofErr w:type="spellEnd"/>
+      <w:r>
+        <w:rPr>
+          <w:rFonts w:ascii="Times New Roman" w:hAnsi="Times New Roman" w:cs="Times New Roman"/>
+          <w:sz w:val="24"/>
+          <w:szCs w:val="24"/>
+        </w:rPr>
+        <w:t xml:space="preserve"> </w:t>
+      </w:r>
+      <w:proofErr w:type="spellStart"/>
+      <w:r>
+        <w:rPr>
+          <w:rFonts w:ascii="Times New Roman" w:hAnsi="Times New Roman" w:cs="Times New Roman"/>
+          <w:sz w:val="24"/>
+          <w:szCs w:val="24"/>
+        </w:rPr>
+        <w:t>merancang</w:t>
+      </w:r>
+      <w:proofErr w:type="spellEnd"/>
+      <w:r>
+        <w:rPr>
+          <w:rFonts w:ascii="Times New Roman" w:hAnsi="Times New Roman" w:cs="Times New Roman"/>
+          <w:sz w:val="24"/>
+          <w:szCs w:val="24"/>
+        </w:rPr>
+        <w:t xml:space="preserve"> </w:t>
+      </w:r>
+      <w:proofErr w:type="spellStart"/>
+      <w:r>
+        <w:rPr>
+          <w:rFonts w:ascii="Times New Roman" w:hAnsi="Times New Roman" w:cs="Times New Roman"/>
+          <w:sz w:val="24"/>
+          <w:szCs w:val="24"/>
+        </w:rPr>
+        <w:t>Aplikasi</w:t>
+      </w:r>
+      <w:proofErr w:type="spellEnd"/>
+      <w:r>
+        <w:rPr>
+          <w:rFonts w:ascii="Times New Roman" w:hAnsi="Times New Roman" w:cs="Times New Roman"/>
+          <w:sz w:val="24"/>
+          <w:szCs w:val="24"/>
+        </w:rPr>
+        <w:t xml:space="preserve"> </w:t>
+      </w:r>
+      <w:proofErr w:type="spellStart"/>
+      <w:r>
+        <w:rPr>
+          <w:rFonts w:ascii="Times New Roman" w:hAnsi="Times New Roman" w:cs="Times New Roman"/>
+          <w:sz w:val="24"/>
+          <w:szCs w:val="24"/>
+        </w:rPr>
+        <w:t>kasir</w:t>
+      </w:r>
+      <w:proofErr w:type="spellEnd"/>
+      <w:r>
+        <w:rPr>
+          <w:rFonts w:ascii="Times New Roman" w:hAnsi="Times New Roman" w:cs="Times New Roman"/>
+          <w:sz w:val="24"/>
+          <w:szCs w:val="24"/>
+        </w:rPr>
+        <w:t xml:space="preserve"> yang </w:t>
+      </w:r>
+      <w:proofErr w:type="spellStart"/>
+      <w:r>
+        <w:rPr>
+          <w:rFonts w:ascii="Times New Roman" w:hAnsi="Times New Roman" w:cs="Times New Roman"/>
+          <w:sz w:val="24"/>
+          <w:szCs w:val="24"/>
+        </w:rPr>
+        <w:t>mampu</w:t>
+      </w:r>
+      <w:proofErr w:type="spellEnd"/>
+      <w:r>
+        <w:rPr>
+          <w:rFonts w:ascii="Times New Roman" w:hAnsi="Times New Roman" w:cs="Times New Roman"/>
+          <w:sz w:val="24"/>
+          <w:szCs w:val="24"/>
+        </w:rPr>
+        <w:t xml:space="preserve"> </w:t>
+      </w:r>
+      <w:proofErr w:type="spellStart"/>
+      <w:r>
+        <w:rPr>
+          <w:rFonts w:ascii="Times New Roman" w:hAnsi="Times New Roman" w:cs="Times New Roman"/>
+          <w:sz w:val="24"/>
+          <w:szCs w:val="24"/>
+        </w:rPr>
+        <w:t>membantu</w:t>
+      </w:r>
+      <w:proofErr w:type="spellEnd"/>
+      <w:r>
+        <w:rPr>
+          <w:rFonts w:ascii="Times New Roman" w:hAnsi="Times New Roman" w:cs="Times New Roman"/>
+          <w:sz w:val="24"/>
+          <w:szCs w:val="24"/>
+        </w:rPr>
+        <w:t xml:space="preserve"> </w:t>
+      </w:r>
+      <w:proofErr w:type="spellStart"/>
+      <w:r>
+        <w:rPr>
+          <w:rFonts w:ascii="Times New Roman" w:hAnsi="Times New Roman" w:cs="Times New Roman"/>
+          <w:sz w:val="24"/>
+          <w:szCs w:val="24"/>
+        </w:rPr>
+        <w:t>mempermudah</w:t>
+      </w:r>
+      <w:proofErr w:type="spellEnd"/>
+      <w:r>
+        <w:rPr>
+          <w:rFonts w:ascii="Times New Roman" w:hAnsi="Times New Roman" w:cs="Times New Roman"/>
+          <w:sz w:val="24"/>
+          <w:szCs w:val="24"/>
+        </w:rPr>
+        <w:t xml:space="preserve"> </w:t>
+      </w:r>
+      <w:proofErr w:type="spellStart"/>
+      <w:r>
+        <w:rPr>
+          <w:rFonts w:ascii="Times New Roman" w:hAnsi="Times New Roman" w:cs="Times New Roman"/>
+          <w:sz w:val="24"/>
+          <w:szCs w:val="24"/>
+        </w:rPr>
+        <w:t>pekerjaan</w:t>
+      </w:r>
+      <w:proofErr w:type="spellEnd"/>
+      <w:r>
+        <w:rPr>
+          <w:rFonts w:ascii="Times New Roman" w:hAnsi="Times New Roman" w:cs="Times New Roman"/>
+          <w:sz w:val="24"/>
+          <w:szCs w:val="24"/>
+        </w:rPr>
+        <w:t xml:space="preserve"> </w:t>
+      </w:r>
+      <w:proofErr w:type="spellStart"/>
+      <w:r>
+        <w:rPr>
+          <w:rFonts w:ascii="Times New Roman" w:hAnsi="Times New Roman" w:cs="Times New Roman"/>
+          <w:sz w:val="24"/>
+          <w:szCs w:val="24"/>
+        </w:rPr>
+        <w:t>pengelolaan</w:t>
+      </w:r>
+      <w:proofErr w:type="spellEnd"/>
+      <w:r>
+        <w:rPr>
+          <w:rFonts w:ascii="Times New Roman" w:hAnsi="Times New Roman" w:cs="Times New Roman"/>
+          <w:sz w:val="24"/>
+          <w:szCs w:val="24"/>
+        </w:rPr>
+        <w:t xml:space="preserve"> data </w:t>
+      </w:r>
+      <w:proofErr w:type="spellStart"/>
+      <w:r>
+        <w:rPr>
+          <w:rFonts w:ascii="Times New Roman" w:hAnsi="Times New Roman" w:cs="Times New Roman"/>
+          <w:sz w:val="24"/>
+          <w:szCs w:val="24"/>
+        </w:rPr>
+        <w:t>penjualan</w:t>
+      </w:r>
+      <w:proofErr w:type="spellEnd"/>
+      <w:r>
+        <w:rPr>
+          <w:rFonts w:ascii="Times New Roman" w:hAnsi="Times New Roman" w:cs="Times New Roman"/>
+          <w:sz w:val="24"/>
+          <w:szCs w:val="24"/>
+        </w:rPr>
+        <w:t xml:space="preserve"> </w:t>
+      </w:r>
+      <w:proofErr w:type="spellStart"/>
+      <w:r>
+        <w:rPr>
+          <w:rFonts w:ascii="Times New Roman" w:hAnsi="Times New Roman" w:cs="Times New Roman"/>
+          <w:sz w:val="24"/>
+          <w:szCs w:val="24"/>
+        </w:rPr>
+        <w:t>dan</w:t>
+      </w:r>
+      <w:proofErr w:type="spellEnd"/>
+      <w:r>
+        <w:rPr>
+          <w:rFonts w:ascii="Times New Roman" w:hAnsi="Times New Roman" w:cs="Times New Roman"/>
+          <w:sz w:val="24"/>
+          <w:szCs w:val="24"/>
+        </w:rPr>
+        <w:t xml:space="preserve"> </w:t>
+      </w:r>
+      <w:proofErr w:type="spellStart"/>
+      <w:r>
+        <w:rPr>
+          <w:rFonts w:ascii="Times New Roman" w:hAnsi="Times New Roman" w:cs="Times New Roman"/>
+          <w:sz w:val="24"/>
+          <w:szCs w:val="24"/>
+        </w:rPr>
+        <w:t>inventori</w:t>
+      </w:r>
+      <w:proofErr w:type="spellEnd"/>
+      <w:r>
+        <w:rPr>
+          <w:rFonts w:ascii="Times New Roman" w:hAnsi="Times New Roman" w:cs="Times New Roman"/>
+          <w:sz w:val="24"/>
+          <w:szCs w:val="24"/>
+        </w:rPr>
+        <w:t xml:space="preserve"> yang </w:t>
+      </w:r>
+      <w:proofErr w:type="spellStart"/>
+      <w:r>
+        <w:rPr>
+          <w:rFonts w:ascii="Times New Roman" w:hAnsi="Times New Roman" w:cs="Times New Roman"/>
+          <w:sz w:val="24"/>
+          <w:szCs w:val="24"/>
+        </w:rPr>
+        <w:t>ada</w:t>
+      </w:r>
+      <w:proofErr w:type="spellEnd"/>
+      <w:r>
+        <w:rPr>
+          <w:rFonts w:ascii="Times New Roman" w:hAnsi="Times New Roman" w:cs="Times New Roman"/>
+          <w:sz w:val="24"/>
+          <w:szCs w:val="24"/>
+        </w:rPr>
+        <w:t xml:space="preserve"> di CV Tunas </w:t>
+      </w:r>
+      <w:proofErr w:type="spellStart"/>
+      <w:r>
+        <w:rPr>
+          <w:rFonts w:ascii="Times New Roman" w:hAnsi="Times New Roman" w:cs="Times New Roman"/>
+          <w:sz w:val="24"/>
+          <w:szCs w:val="24"/>
+        </w:rPr>
+        <w:t>Agri</w:t>
+      </w:r>
+      <w:proofErr w:type="spellEnd"/>
+      <w:r>
+        <w:rPr>
+          <w:rFonts w:ascii="Times New Roman" w:hAnsi="Times New Roman" w:cs="Times New Roman"/>
+          <w:sz w:val="24"/>
+          <w:szCs w:val="24"/>
+        </w:rPr>
+        <w:t xml:space="preserve"> Farm, </w:t>
+      </w:r>
+      <w:proofErr w:type="spellStart"/>
+      <w:r>
+        <w:rPr>
+          <w:rFonts w:ascii="Times New Roman" w:hAnsi="Times New Roman" w:cs="Times New Roman"/>
+          <w:sz w:val="24"/>
+          <w:szCs w:val="24"/>
+        </w:rPr>
+        <w:t>Suwakul</w:t>
+      </w:r>
+      <w:proofErr w:type="spellEnd"/>
+      <w:r>
+        <w:rPr>
+          <w:rFonts w:ascii="Times New Roman" w:hAnsi="Times New Roman" w:cs="Times New Roman"/>
+          <w:sz w:val="24"/>
+          <w:szCs w:val="24"/>
+        </w:rPr>
+        <w:t xml:space="preserve">, </w:t>
+      </w:r>
+      <w:proofErr w:type="spellStart"/>
+      <w:r>
+        <w:rPr>
+          <w:rFonts w:ascii="Times New Roman" w:hAnsi="Times New Roman" w:cs="Times New Roman"/>
+          <w:sz w:val="24"/>
+          <w:szCs w:val="24"/>
+        </w:rPr>
+        <w:t>Bandarjo</w:t>
+      </w:r>
+      <w:proofErr w:type="spellEnd"/>
+      <w:r>
+        <w:rPr>
+          <w:rFonts w:ascii="Times New Roman" w:hAnsi="Times New Roman" w:cs="Times New Roman"/>
+          <w:sz w:val="24"/>
+          <w:szCs w:val="24"/>
+        </w:rPr>
+        <w:t xml:space="preserve">, </w:t>
+      </w:r>
+      <w:proofErr w:type="spellStart"/>
+      <w:r>
+        <w:rPr>
+          <w:rFonts w:ascii="Times New Roman" w:hAnsi="Times New Roman" w:cs="Times New Roman"/>
+          <w:sz w:val="24"/>
+          <w:szCs w:val="24"/>
+        </w:rPr>
+        <w:t>Ungaran</w:t>
+      </w:r>
+      <w:proofErr w:type="spellEnd"/>
+      <w:r>
+        <w:rPr>
+          <w:rFonts w:ascii="Times New Roman" w:hAnsi="Times New Roman" w:cs="Times New Roman"/>
+          <w:sz w:val="24"/>
+          <w:szCs w:val="24"/>
+        </w:rPr>
+        <w:t xml:space="preserve"> Barat.</w:t>
+      </w:r>
+    </w:p>
+    <w:p>
+      <w:pPr>
+        <w:pStyle w:val="ListParagraph"/>
+        <w:spacing w:line="360" w:lineRule="auto"/>
+        <w:ind w:left="567"/>
+        <w:jc w:val="both"/>
+        <w:rPr>
+          <w:rFonts w:ascii="Times New Roman" w:hAnsi="Times New Roman" w:cs="Times New Roman"/>
+          <w:sz w:val="24"/>
+          <w:szCs w:val="24"/>
+        </w:rPr>
+      </w:pPr>
     </w:p>
     <w:p>
       <w:pPr>
@@ -233,6 +2670,7 @@
           <w:sz w:val="24"/>
           <w:szCs w:val="24"/>
         </w:rPr>
+        <w:lastRenderedPageBreak/>
         <w:t>Metodologi</w:t>
       </w:r>
       <w:proofErr w:type="spellEnd"/>
@@ -242,8 +2680,48 @@
           <w:sz w:val="24"/>
           <w:szCs w:val="24"/>
         </w:rPr>
-        <w:t xml:space="preserve"> pelaksanaan</w:t>
-      </w:r>
+        <w:t xml:space="preserve"> </w:t>
+      </w:r>
+      <w:proofErr w:type="spellStart"/>
+      <w:r>
+        <w:rPr>
+          <w:rFonts w:ascii="Times New Roman" w:hAnsi="Times New Roman" w:cs="Times New Roman"/>
+          <w:sz w:val="24"/>
+          <w:szCs w:val="24"/>
+        </w:rPr>
+        <w:t>Pelaksanaan</w:t>
+      </w:r>
+      <w:proofErr w:type="spellEnd"/>
+    </w:p>
+    <w:p>
+      <w:pPr>
+        <w:pStyle w:val="ListParagraph"/>
+        <w:numPr>
+          <w:ilvl w:val="1"/>
+          <w:numId w:val="2"/>
+        </w:numPr>
+        <w:spacing w:line="360" w:lineRule="auto"/>
+        <w:ind w:left="993"/>
+        <w:jc w:val="both"/>
+        <w:rPr>
+          <w:rFonts w:ascii="Times New Roman" w:hAnsi="Times New Roman" w:cs="Times New Roman"/>
+          <w:sz w:val="24"/>
+          <w:szCs w:val="24"/>
+        </w:rPr>
+      </w:pPr>
+    </w:p>
+    <w:p>
+      <w:pPr>
+        <w:pStyle w:val="ListParagraph"/>
+        <w:spacing w:line="360" w:lineRule="auto"/>
+        <w:ind w:left="567"/>
+        <w:jc w:val="both"/>
+        <w:rPr>
+          <w:rFonts w:ascii="Times New Roman" w:hAnsi="Times New Roman" w:cs="Times New Roman"/>
+          <w:sz w:val="24"/>
+          <w:szCs w:val="24"/>
+        </w:rPr>
+      </w:pPr>
     </w:p>
     <w:p>
       <w:pPr>
@@ -286,12 +2764,25 @@
           <w:sz w:val="24"/>
           <w:szCs w:val="24"/>
         </w:rPr>
-        <w:t>penulisan</w:t>
+        <w:t>Penulisan</w:t>
       </w:r>
       <w:proofErr w:type="spellEnd"/>
     </w:p>
     <w:p>
       <w:pPr>
+        <w:pStyle w:val="ListParagraph"/>
+        <w:spacing w:line="360" w:lineRule="auto"/>
+        <w:ind w:left="567"/>
+        <w:jc w:val="both"/>
+        <w:rPr>
+          <w:rFonts w:ascii="Times New Roman" w:hAnsi="Times New Roman" w:cs="Times New Roman"/>
+          <w:sz w:val="24"/>
+          <w:szCs w:val="24"/>
+        </w:rPr>
+      </w:pPr>
+    </w:p>
+    <w:p>
+      <w:pPr>
         <w:spacing w:line="360" w:lineRule="auto"/>
         <w:jc w:val="both"/>
         <w:rPr>
@@ -300,8 +2791,6 @@
           <w:szCs w:val="24"/>
         </w:rPr>
       </w:pPr>
-      <w:bookmarkStart w:id="0" w:name="_GoBack"/>
-      <w:bookmarkEnd w:id="0"/>
     </w:p>
     <w:sectPr>
       <w:pgSz w:w="11907" w:h="16840" w:code="9"/>
@@ -314,7 +2803,7 @@
 </file>
 
 <file path=word/numbering.xml><?xml version="1.0" encoding="utf-8"?>
-<w:numbering xmlns:wpc="http://schemas.microsoft.com/office/word/2010/wordprocessingCanvas" xmlns:cx="http://schemas.microsoft.com/office/drawing/2014/chartex" xmlns:cx1="http://schemas.microsoft.com/office/drawing/2015/9/8/chartex" xmlns:cx2="http://schemas.microsoft.com/office/drawing/2015/10/21/chartex" xmlns:cx3="http://schemas.microsoft.com/office/drawing/2016/5/9/chartex" xmlns:cx4="http://schemas.microsoft.com/office/drawing/2016/5/10/chartex" xmlns:cx5="http://schemas.microsoft.com/office/drawing/2016/5/11/chartex" xmlns:mc="http://schemas.openxmlformats.org/markup-compatibility/2006" xmlns:o="urn:schemas-microsoft-com:office:office" xmlns:r="http://schemas.openxmlformats.org/officeDocument/2006/relationships" xmlns:m="http://schemas.openxmlformats.org/officeDocument/2006/math" xmlns:v="urn:schemas-microsoft-com:vml" xmlns:wp14="http://schemas.microsoft.com/office/word/2010/wordprocessingDrawing" xmlns:wp="http://schemas.openxmlformats.org/drawingml/2006/wordprocessingDrawing" xmlns:w10="urn:schemas-microsoft-com:office:word" xmlns:w="http://schemas.openxmlformats.org/wordprocessingml/2006/main" xmlns:w14="http://schemas.microsoft.com/office/word/2010/wordml" xmlns:w15="http://schemas.microsoft.com/office/word/2012/wordml" xmlns:w16se="http://schemas.microsoft.com/office/word/2015/wordml/symex" xmlns:wpg="http://schemas.microsoft.com/office/word/2010/wordprocessingGroup" xmlns:wpi="http://schemas.microsoft.com/office/word/2010/wordprocessingInk" xmlns:wne="http://schemas.microsoft.com/office/word/2006/wordml" xmlns:wps="http://schemas.microsoft.com/office/word/2010/wordprocessingShape" mc:Ignorable="w14 w15 w16se wp14">
+<w:numbering xmlns:wpc="http://schemas.microsoft.com/office/word/2010/wordprocessingCanvas" xmlns:cx="http://schemas.microsoft.com/office/drawing/2014/chartex" xmlns:cx1="http://schemas.microsoft.com/office/drawing/2015/9/8/chartex" xmlns:cx2="http://schemas.microsoft.com/office/drawing/2015/10/21/chartex" xmlns:cx3="http://schemas.microsoft.com/office/drawing/2016/5/9/chartex" xmlns:cx4="http://schemas.microsoft.com/office/drawing/2016/5/10/chartex" xmlns:cx5="http://schemas.microsoft.com/office/drawing/2016/5/11/chartex" xmlns:cx6="http://schemas.microsoft.com/office/drawing/2016/5/12/chartex" xmlns:cx7="http://schemas.microsoft.com/office/drawing/2016/5/13/chartex" xmlns:cx8="http://schemas.microsoft.com/office/drawing/2016/5/14/chartex" xmlns:mc="http://schemas.openxmlformats.org/markup-compatibility/2006" xmlns:o="urn:schemas-microsoft-com:office:office" xmlns:r="http://schemas.openxmlformats.org/officeDocument/2006/relationships" xmlns:m="http://schemas.openxmlformats.org/officeDocument/2006/math" xmlns:v="urn:schemas-microsoft-com:vml" xmlns:wp14="http://schemas.microsoft.com/office/word/2010/wordprocessingDrawing" xmlns:wp="http://schemas.openxmlformats.org/drawingml/2006/wordprocessingDrawing" xmlns:w10="urn:schemas-microsoft-com:office:word" xmlns:w="http://schemas.openxmlformats.org/wordprocessingml/2006/main" xmlns:w14="http://schemas.microsoft.com/office/word/2010/wordml" xmlns:w15="http://schemas.microsoft.com/office/word/2012/wordml" xmlns:w16se="http://schemas.microsoft.com/office/word/2015/wordml/symex" xmlns:wpg="http://schemas.microsoft.com/office/word/2010/wordprocessingGroup" xmlns:wpi="http://schemas.microsoft.com/office/word/2010/wordprocessingInk" xmlns:wne="http://schemas.microsoft.com/office/word/2006/wordml" xmlns:wps="http://schemas.microsoft.com/office/word/2010/wordprocessingShape" mc:Ignorable="w14 w15 w16se wp14">
   <w:abstractNum w:abstractNumId="0" w15:restartNumberingAfterBreak="0">
     <w:nsid w:val="1020579A"/>
     <w:multiLevelType w:val="hybridMultilevel"/>
@@ -407,7 +2896,7 @@
   <w:abstractNum w:abstractNumId="1" w15:restartNumberingAfterBreak="0">
     <w:nsid w:val="61927664"/>
     <w:multiLevelType w:val="hybridMultilevel"/>
-    <w:tmpl w:val="9372FD78"/>
+    <w:tmpl w:val="9FC84660"/>
     <w:lvl w:ilvl="0" w:tplc="E354B9CE">
       <w:start w:val="1"/>
       <w:numFmt w:val="decimal"/>
@@ -420,14 +2909,17 @@
         <w:rFonts w:hint="default"/>
       </w:rPr>
     </w:lvl>
-    <w:lvl w:ilvl="1" w:tplc="04090019" w:tentative="1">
+    <w:lvl w:ilvl="1" w:tplc="F6A4B0C2">
       <w:start w:val="1"/>
-      <w:numFmt w:val="lowerLetter"/>
-      <w:lvlText w:val="%2."/>
+      <w:numFmt w:val="decimal"/>
+      <w:lvlText w:val="1.4.%2."/>
       <w:lvlJc w:val="left"/>
       <w:pPr>
         <w:ind w:left="1440" w:hanging="360"/>
       </w:pPr>
+      <w:rPr>
+        <w:rFonts w:hint="default"/>
+      </w:rPr>
     </w:lvl>
     <w:lvl w:ilvl="2" w:tplc="0409001B" w:tentative="1">
       <w:start w:val="1"/>
@@ -1240,7 +3732,7 @@
 </file>
 
 <file path=customXml/itemProps1.xml><?xml version="1.0" encoding="utf-8"?>
-<ds:datastoreItem xmlns:ds="http://schemas.openxmlformats.org/officeDocument/2006/customXml" ds:itemID="{D9DBA767-35DC-4063-8F84-7B231F789AAB}">
+<ds:datastoreItem xmlns:ds="http://schemas.openxmlformats.org/officeDocument/2006/customXml" ds:itemID="{709B8600-AD5E-4CA8-95A2-AD25BAA52A06}">
   <ds:schemaRefs>
     <ds:schemaRef ds:uri="http://schemas.openxmlformats.org/officeDocument/2006/bibliography"/>
   </ds:schemaRefs>

</xml_diff>

<commit_message>
KP - Updating data
</commit_message>
<xml_diff>
--- a/KP - BAB I.docx
+++ b/KP - BAB I.docx
@@ -3094,7 +3094,24 @@
           <w:sz w:val="24"/>
           <w:szCs w:val="24"/>
         </w:rPr>
-        <w:t xml:space="preserve"> inventory, </w:t>
+        <w:t xml:space="preserve"> </w:t>
+      </w:r>
+      <w:r>
+        <w:rPr>
+          <w:rFonts w:ascii="Times New Roman" w:hAnsi="Times New Roman" w:cs="Times New Roman"/>
+          <w:i/>
+          <w:sz w:val="24"/>
+          <w:szCs w:val="24"/>
+        </w:rPr>
+        <w:t>inventory</w:t>
+      </w:r>
+      <w:r>
+        <w:rPr>
+          <w:rFonts w:ascii="Times New Roman" w:hAnsi="Times New Roman" w:cs="Times New Roman"/>
+          <w:sz w:val="24"/>
+          <w:szCs w:val="24"/>
+        </w:rPr>
+        <w:t xml:space="preserve">, </w:t>
       </w:r>
       <w:proofErr w:type="spellStart"/>
       <w:r>
@@ -4810,11 +4827,21 @@
       <w:r>
         <w:rPr>
           <w:rFonts w:ascii="Times New Roman" w:hAnsi="Times New Roman" w:cs="Times New Roman"/>
+          <w:sz w:val="24"/>
+          <w:szCs w:val="24"/>
+        </w:rPr>
+        <w:t>tabel</w:t>
+      </w:r>
+      <w:bookmarkStart w:id="0" w:name="_GoBack"/>
+      <w:bookmarkEnd w:id="0"/>
+      <w:r>
+        <w:rPr>
+          <w:rFonts w:ascii="Times New Roman" w:hAnsi="Times New Roman" w:cs="Times New Roman"/>
           <w:i/>
           <w:sz w:val="24"/>
           <w:szCs w:val="24"/>
         </w:rPr>
-        <w:t>table database</w:t>
+        <w:t xml:space="preserve"> database</w:t>
       </w:r>
       <w:r>
         <w:rPr>
@@ -6708,8 +6735,6 @@
         </w:rPr>
         <w:t xml:space="preserve"> keluaran</w:t>
       </w:r>
-      <w:bookmarkStart w:id="0" w:name="_GoBack"/>
-      <w:bookmarkEnd w:id="0"/>
       <w:r>
         <w:rPr>
           <w:rFonts w:ascii="Times New Roman" w:hAnsi="Times New Roman" w:cs="Times New Roman"/>
@@ -7210,6 +7235,48 @@
           <w:szCs w:val="24"/>
         </w:rPr>
         <w:t>.</w:t>
+      </w:r>
+    </w:p>
+    <w:p>
+      <w:pPr>
+        <w:pStyle w:val="ListParagraph"/>
+        <w:spacing w:line="360" w:lineRule="auto"/>
+        <w:ind w:left="567"/>
+        <w:jc w:val="both"/>
+        <w:rPr>
+          <w:rFonts w:ascii="Times New Roman" w:hAnsi="Times New Roman" w:cs="Times New Roman"/>
+          <w:sz w:val="24"/>
+          <w:szCs w:val="24"/>
+        </w:rPr>
+      </w:pPr>
+      <w:r>
+        <w:rPr>
+          <w:rFonts w:ascii="Times New Roman" w:hAnsi="Times New Roman" w:cs="Times New Roman"/>
+          <w:sz w:val="24"/>
+          <w:szCs w:val="24"/>
+        </w:rPr>
+        <w:t>DAFTAR PUSTAKA</w:t>
+      </w:r>
+    </w:p>
+    <w:p>
+      <w:pPr>
+        <w:pStyle w:val="ListParagraph"/>
+        <w:spacing w:line="360" w:lineRule="auto"/>
+        <w:ind w:left="567"/>
+        <w:jc w:val="both"/>
+        <w:rPr>
+          <w:rFonts w:ascii="Times New Roman" w:hAnsi="Times New Roman" w:cs="Times New Roman"/>
+          <w:sz w:val="24"/>
+          <w:szCs w:val="24"/>
+        </w:rPr>
+      </w:pPr>
+      <w:r>
+        <w:rPr>
+          <w:rFonts w:ascii="Times New Roman" w:hAnsi="Times New Roman" w:cs="Times New Roman"/>
+          <w:sz w:val="24"/>
+          <w:szCs w:val="24"/>
+        </w:rPr>
+        <w:t>LAMPIRAN</w:t>
       </w:r>
     </w:p>
     <w:p>
@@ -8255,7 +8322,7 @@
 </file>
 
 <file path=customXml/itemProps1.xml><?xml version="1.0" encoding="utf-8"?>
-<ds:datastoreItem xmlns:ds="http://schemas.openxmlformats.org/officeDocument/2006/customXml" ds:itemID="{E765A8A3-7AC1-4046-BE63-CA88FC8A7B8B}">
+<ds:datastoreItem xmlns:ds="http://schemas.openxmlformats.org/officeDocument/2006/customXml" ds:itemID="{92F6D80B-876F-41C0-9F20-0F1348BAA090}">
   <ds:schemaRefs>
     <ds:schemaRef ds:uri="http://schemas.openxmlformats.org/officeDocument/2006/bibliography"/>
   </ds:schemaRefs>

</xml_diff>

<commit_message>
KP - Adding page number
</commit_message>
<xml_diff>
--- a/KP - BAB I.docx
+++ b/KP - BAB I.docx
@@ -1,6 +1,6 @@
 
 <file path=word/document.xml><?xml version="1.0" encoding="utf-8"?>
-<w:document xmlns:wpc="http://schemas.microsoft.com/office/word/2010/wordprocessingCanvas" xmlns:cx="http://schemas.microsoft.com/office/drawing/2014/chartex" xmlns:cx1="http://schemas.microsoft.com/office/drawing/2015/9/8/chartex" xmlns:cx2="http://schemas.microsoft.com/office/drawing/2015/10/21/chartex" xmlns:cx3="http://schemas.microsoft.com/office/drawing/2016/5/9/chartex" xmlns:cx4="http://schemas.microsoft.com/office/drawing/2016/5/10/chartex" xmlns:cx5="http://schemas.microsoft.com/office/drawing/2016/5/11/chartex" xmlns:cx6="http://schemas.microsoft.com/office/drawing/2016/5/12/chartex" xmlns:cx7="http://schemas.microsoft.com/office/drawing/2016/5/13/chartex" xmlns:cx8="http://schemas.microsoft.com/office/drawing/2016/5/14/chartex" xmlns:mc="http://schemas.openxmlformats.org/markup-compatibility/2006" xmlns:aink="http://schemas.microsoft.com/office/drawing/2016/ink" xmlns:o="urn:schemas-microsoft-com:office:office" xmlns:r="http://schemas.openxmlformats.org/officeDocument/2006/relationships" xmlns:m="http://schemas.openxmlformats.org/officeDocument/2006/math" xmlns:v="urn:schemas-microsoft-com:vml" xmlns:wp14="http://schemas.microsoft.com/office/word/2010/wordprocessingDrawing" xmlns:wp="http://schemas.openxmlformats.org/drawingml/2006/wordprocessingDrawing" xmlns:w10="urn:schemas-microsoft-com:office:word" xmlns:w="http://schemas.openxmlformats.org/wordprocessingml/2006/main" xmlns:w14="http://schemas.microsoft.com/office/word/2010/wordml" xmlns:w15="http://schemas.microsoft.com/office/word/2012/wordml" xmlns:w16se="http://schemas.microsoft.com/office/word/2015/wordml/symex" xmlns:wpg="http://schemas.microsoft.com/office/word/2010/wordprocessingGroup" xmlns:wpi="http://schemas.microsoft.com/office/word/2010/wordprocessingInk" xmlns:wne="http://schemas.microsoft.com/office/word/2006/wordml" xmlns:wps="http://schemas.microsoft.com/office/word/2010/wordprocessingShape" mc:Ignorable="w14 w15 w16se wp14">
+<w:document xmlns:wpc="http://schemas.microsoft.com/office/word/2010/wordprocessingCanvas" xmlns:cx="http://schemas.microsoft.com/office/drawing/2014/chartex" xmlns:cx1="http://schemas.microsoft.com/office/drawing/2015/9/8/chartex" xmlns:cx2="http://schemas.microsoft.com/office/drawing/2015/10/21/chartex" xmlns:cx3="http://schemas.microsoft.com/office/drawing/2016/5/9/chartex" xmlns:cx4="http://schemas.microsoft.com/office/drawing/2016/5/10/chartex" xmlns:cx5="http://schemas.microsoft.com/office/drawing/2016/5/11/chartex" xmlns:cx6="http://schemas.microsoft.com/office/drawing/2016/5/12/chartex" xmlns:cx7="http://schemas.microsoft.com/office/drawing/2016/5/13/chartex" xmlns:cx8="http://schemas.microsoft.com/office/drawing/2016/5/14/chartex" xmlns:mc="http://schemas.openxmlformats.org/markup-compatibility/2006" xmlns:aink="http://schemas.microsoft.com/office/drawing/2016/ink" xmlns:am3d="http://schemas.microsoft.com/office/drawing/2017/model3d" xmlns:o="urn:schemas-microsoft-com:office:office" xmlns:r="http://schemas.openxmlformats.org/officeDocument/2006/relationships" xmlns:m="http://schemas.openxmlformats.org/officeDocument/2006/math" xmlns:v="urn:schemas-microsoft-com:vml" xmlns:wp14="http://schemas.microsoft.com/office/word/2010/wordprocessingDrawing" xmlns:wp="http://schemas.openxmlformats.org/drawingml/2006/wordprocessingDrawing" xmlns:w10="urn:schemas-microsoft-com:office:word" xmlns:w="http://schemas.openxmlformats.org/wordprocessingml/2006/main" xmlns:w14="http://schemas.microsoft.com/office/word/2010/wordml" xmlns:w15="http://schemas.microsoft.com/office/word/2012/wordml" xmlns:w16cid="http://schemas.microsoft.com/office/word/2016/wordml/cid" xmlns:w16se="http://schemas.microsoft.com/office/word/2015/wordml/symex" xmlns:wpg="http://schemas.microsoft.com/office/word/2010/wordprocessingGroup" xmlns:wpi="http://schemas.microsoft.com/office/word/2010/wordprocessingInk" xmlns:wne="http://schemas.microsoft.com/office/word/2006/wordml" xmlns:wps="http://schemas.microsoft.com/office/word/2010/wordprocessingShape" mc:Ignorable="w14 w15 w16se w16cid wp14">
   <w:body>
     <w:p>
       <w:pPr>
@@ -2411,19 +2411,7 @@
           <w:sz w:val="24"/>
           <w:szCs w:val="24"/>
         </w:rPr>
-        <w:t>invento</w:t>
-      </w:r>
-      <w:bookmarkStart w:id="1" w:name="_GoBack"/>
-      <w:bookmarkEnd w:id="1"/>
-      <w:r>
-        <w:rPr>
-          <w:rFonts w:ascii="Times New Roman" w:hAnsi="Times New Roman" w:cs="Times New Roman"/>
-          <w:i/>
-          <w:iCs/>
-          <w:sz w:val="24"/>
-          <w:szCs w:val="24"/>
-        </w:rPr>
-        <w:t>ry</w:t>
+        <w:t>inventory</w:t>
       </w:r>
       <w:r>
         <w:rPr>
@@ -10517,17 +10505,222 @@
       </w:pPr>
     </w:p>
     <w:sectPr>
+      <w:headerReference w:type="even" r:id="rId8"/>
+      <w:headerReference w:type="default" r:id="rId9"/>
+      <w:footerReference w:type="even" r:id="rId10"/>
+      <w:footerReference w:type="default" r:id="rId11"/>
+      <w:headerReference w:type="first" r:id="rId12"/>
+      <w:footerReference w:type="first" r:id="rId13"/>
       <w:pgSz w:w="11907" w:h="16840" w:code="9"/>
       <w:pgMar w:top="2268" w:right="1701" w:bottom="1701" w:left="2268" w:header="720" w:footer="720" w:gutter="0"/>
       <w:cols w:space="720"/>
+      <w:titlePg/>
       <w:docGrid w:linePitch="360"/>
     </w:sectPr>
   </w:body>
 </w:document>
 </file>
 
+<file path=word/endnotes.xml><?xml version="1.0" encoding="utf-8"?>
+<w:endnotes xmlns:wpc="http://schemas.microsoft.com/office/word/2010/wordprocessingCanvas" xmlns:cx="http://schemas.microsoft.com/office/drawing/2014/chartex" xmlns:cx1="http://schemas.microsoft.com/office/drawing/2015/9/8/chartex" xmlns:cx2="http://schemas.microsoft.com/office/drawing/2015/10/21/chartex" xmlns:cx3="http://schemas.microsoft.com/office/drawing/2016/5/9/chartex" xmlns:cx4="http://schemas.microsoft.com/office/drawing/2016/5/10/chartex" xmlns:cx5="http://schemas.microsoft.com/office/drawing/2016/5/11/chartex" xmlns:cx6="http://schemas.microsoft.com/office/drawing/2016/5/12/chartex" xmlns:cx7="http://schemas.microsoft.com/office/drawing/2016/5/13/chartex" xmlns:cx8="http://schemas.microsoft.com/office/drawing/2016/5/14/chartex" xmlns:mc="http://schemas.openxmlformats.org/markup-compatibility/2006" xmlns:aink="http://schemas.microsoft.com/office/drawing/2016/ink" xmlns:am3d="http://schemas.microsoft.com/office/drawing/2017/model3d" xmlns:o="urn:schemas-microsoft-com:office:office" xmlns:r="http://schemas.openxmlformats.org/officeDocument/2006/relationships" xmlns:m="http://schemas.openxmlformats.org/officeDocument/2006/math" xmlns:v="urn:schemas-microsoft-com:vml" xmlns:wp14="http://schemas.microsoft.com/office/word/2010/wordprocessingDrawing" xmlns:wp="http://schemas.openxmlformats.org/drawingml/2006/wordprocessingDrawing" xmlns:w10="urn:schemas-microsoft-com:office:word" xmlns:w="http://schemas.openxmlformats.org/wordprocessingml/2006/main" xmlns:w14="http://schemas.microsoft.com/office/word/2010/wordml" xmlns:w15="http://schemas.microsoft.com/office/word/2012/wordml" xmlns:w16cid="http://schemas.microsoft.com/office/word/2016/wordml/cid" xmlns:w16se="http://schemas.microsoft.com/office/word/2015/wordml/symex" xmlns:wpg="http://schemas.microsoft.com/office/word/2010/wordprocessingGroup" xmlns:wpi="http://schemas.microsoft.com/office/word/2010/wordprocessingInk" xmlns:wne="http://schemas.microsoft.com/office/word/2006/wordml" xmlns:wps="http://schemas.microsoft.com/office/word/2010/wordprocessingShape" mc:Ignorable="w14 w15 w16se w16cid wp14">
+  <w:endnote w:type="separator" w:id="-1">
+    <w:p>
+      <w:pPr>
+        <w:spacing w:after="0" w:line="240" w:lineRule="auto"/>
+      </w:pPr>
+      <w:r>
+        <w:separator/>
+      </w:r>
+    </w:p>
+  </w:endnote>
+  <w:endnote w:type="continuationSeparator" w:id="0">
+    <w:p>
+      <w:pPr>
+        <w:spacing w:after="0" w:line="240" w:lineRule="auto"/>
+      </w:pPr>
+      <w:r>
+        <w:continuationSeparator/>
+      </w:r>
+    </w:p>
+  </w:endnote>
+</w:endnotes>
+</file>
+
+<file path=word/footer1.xml><?xml version="1.0" encoding="utf-8"?>
+<w:ftr xmlns:wpc="http://schemas.microsoft.com/office/word/2010/wordprocessingCanvas" xmlns:cx="http://schemas.microsoft.com/office/drawing/2014/chartex" xmlns:cx1="http://schemas.microsoft.com/office/drawing/2015/9/8/chartex" xmlns:cx2="http://schemas.microsoft.com/office/drawing/2015/10/21/chartex" xmlns:cx3="http://schemas.microsoft.com/office/drawing/2016/5/9/chartex" xmlns:cx4="http://schemas.microsoft.com/office/drawing/2016/5/10/chartex" xmlns:cx5="http://schemas.microsoft.com/office/drawing/2016/5/11/chartex" xmlns:cx6="http://schemas.microsoft.com/office/drawing/2016/5/12/chartex" xmlns:cx7="http://schemas.microsoft.com/office/drawing/2016/5/13/chartex" xmlns:cx8="http://schemas.microsoft.com/office/drawing/2016/5/14/chartex" xmlns:mc="http://schemas.openxmlformats.org/markup-compatibility/2006" xmlns:aink="http://schemas.microsoft.com/office/drawing/2016/ink" xmlns:am3d="http://schemas.microsoft.com/office/drawing/2017/model3d" xmlns:o="urn:schemas-microsoft-com:office:office" xmlns:r="http://schemas.openxmlformats.org/officeDocument/2006/relationships" xmlns:m="http://schemas.openxmlformats.org/officeDocument/2006/math" xmlns:v="urn:schemas-microsoft-com:vml" xmlns:wp14="http://schemas.microsoft.com/office/word/2010/wordprocessingDrawing" xmlns:wp="http://schemas.openxmlformats.org/drawingml/2006/wordprocessingDrawing" xmlns:w10="urn:schemas-microsoft-com:office:word" xmlns:w="http://schemas.openxmlformats.org/wordprocessingml/2006/main" xmlns:w14="http://schemas.microsoft.com/office/word/2010/wordml" xmlns:w15="http://schemas.microsoft.com/office/word/2012/wordml" xmlns:w16cid="http://schemas.microsoft.com/office/word/2016/wordml/cid" xmlns:w16se="http://schemas.microsoft.com/office/word/2015/wordml/symex" xmlns:wpg="http://schemas.microsoft.com/office/word/2010/wordprocessingGroup" xmlns:wpi="http://schemas.microsoft.com/office/word/2010/wordprocessingInk" xmlns:wne="http://schemas.microsoft.com/office/word/2006/wordml" xmlns:wps="http://schemas.microsoft.com/office/word/2010/wordprocessingShape" mc:Ignorable="w14 w15 w16se w16cid wp14">
+  <w:p>
+    <w:pPr>
+      <w:pStyle w:val="Footer"/>
+    </w:pPr>
+  </w:p>
+</w:ftr>
+</file>
+
+<file path=word/footer2.xml><?xml version="1.0" encoding="utf-8"?>
+<w:ftr xmlns:wpc="http://schemas.microsoft.com/office/word/2010/wordprocessingCanvas" xmlns:cx="http://schemas.microsoft.com/office/drawing/2014/chartex" xmlns:cx1="http://schemas.microsoft.com/office/drawing/2015/9/8/chartex" xmlns:cx2="http://schemas.microsoft.com/office/drawing/2015/10/21/chartex" xmlns:cx3="http://schemas.microsoft.com/office/drawing/2016/5/9/chartex" xmlns:cx4="http://schemas.microsoft.com/office/drawing/2016/5/10/chartex" xmlns:cx5="http://schemas.microsoft.com/office/drawing/2016/5/11/chartex" xmlns:cx6="http://schemas.microsoft.com/office/drawing/2016/5/12/chartex" xmlns:cx7="http://schemas.microsoft.com/office/drawing/2016/5/13/chartex" xmlns:cx8="http://schemas.microsoft.com/office/drawing/2016/5/14/chartex" xmlns:mc="http://schemas.openxmlformats.org/markup-compatibility/2006" xmlns:aink="http://schemas.microsoft.com/office/drawing/2016/ink" xmlns:am3d="http://schemas.microsoft.com/office/drawing/2017/model3d" xmlns:o="urn:schemas-microsoft-com:office:office" xmlns:r="http://schemas.openxmlformats.org/officeDocument/2006/relationships" xmlns:m="http://schemas.openxmlformats.org/officeDocument/2006/math" xmlns:v="urn:schemas-microsoft-com:vml" xmlns:wp14="http://schemas.microsoft.com/office/word/2010/wordprocessingDrawing" xmlns:wp="http://schemas.openxmlformats.org/drawingml/2006/wordprocessingDrawing" xmlns:w10="urn:schemas-microsoft-com:office:word" xmlns:w="http://schemas.openxmlformats.org/wordprocessingml/2006/main" xmlns:w14="http://schemas.microsoft.com/office/word/2010/wordml" xmlns:w15="http://schemas.microsoft.com/office/word/2012/wordml" xmlns:w16cid="http://schemas.microsoft.com/office/word/2016/wordml/cid" xmlns:w16se="http://schemas.microsoft.com/office/word/2015/wordml/symex" xmlns:wpg="http://schemas.microsoft.com/office/word/2010/wordprocessingGroup" xmlns:wpi="http://schemas.microsoft.com/office/word/2010/wordprocessingInk" xmlns:wne="http://schemas.microsoft.com/office/word/2006/wordml" xmlns:wps="http://schemas.microsoft.com/office/word/2010/wordprocessingShape" mc:Ignorable="w14 w15 w16se w16cid wp14">
+  <w:sdt>
+    <w:sdtPr>
+      <w:id w:val="-1482220118"/>
+      <w:docPartObj>
+        <w:docPartGallery w:val="Page Numbers (Bottom of Page)"/>
+        <w:docPartUnique/>
+      </w:docPartObj>
+    </w:sdtPr>
+    <w:sdtEndPr>
+      <w:rPr>
+        <w:noProof/>
+      </w:rPr>
+    </w:sdtEndPr>
+    <w:sdtContent>
+      <w:bookmarkStart w:id="1" w:name="_GoBack" w:displacedByCustomXml="prev"/>
+      <w:bookmarkEnd w:id="1" w:displacedByCustomXml="prev"/>
+      <w:p>
+        <w:pPr>
+          <w:pStyle w:val="Footer"/>
+          <w:jc w:val="center"/>
+        </w:pPr>
+        <w:r>
+          <w:fldChar w:fldCharType="begin"/>
+        </w:r>
+        <w:r>
+          <w:instrText xml:space="preserve"> PAGE   \* MERGEFORMAT </w:instrText>
+        </w:r>
+        <w:r>
+          <w:fldChar w:fldCharType="separate"/>
+        </w:r>
+        <w:r>
+          <w:rPr>
+            <w:noProof/>
+          </w:rPr>
+          <w:t>2</w:t>
+        </w:r>
+        <w:r>
+          <w:rPr>
+            <w:noProof/>
+          </w:rPr>
+          <w:fldChar w:fldCharType="end"/>
+        </w:r>
+      </w:p>
+    </w:sdtContent>
+  </w:sdt>
+  <w:p>
+    <w:pPr>
+      <w:pStyle w:val="Footer"/>
+    </w:pPr>
+  </w:p>
+</w:ftr>
+</file>
+
+<file path=word/footer3.xml><?xml version="1.0" encoding="utf-8"?>
+<w:ftr xmlns:wpc="http://schemas.microsoft.com/office/word/2010/wordprocessingCanvas" xmlns:cx="http://schemas.microsoft.com/office/drawing/2014/chartex" xmlns:cx1="http://schemas.microsoft.com/office/drawing/2015/9/8/chartex" xmlns:cx2="http://schemas.microsoft.com/office/drawing/2015/10/21/chartex" xmlns:cx3="http://schemas.microsoft.com/office/drawing/2016/5/9/chartex" xmlns:cx4="http://schemas.microsoft.com/office/drawing/2016/5/10/chartex" xmlns:cx5="http://schemas.microsoft.com/office/drawing/2016/5/11/chartex" xmlns:cx6="http://schemas.microsoft.com/office/drawing/2016/5/12/chartex" xmlns:cx7="http://schemas.microsoft.com/office/drawing/2016/5/13/chartex" xmlns:cx8="http://schemas.microsoft.com/office/drawing/2016/5/14/chartex" xmlns:mc="http://schemas.openxmlformats.org/markup-compatibility/2006" xmlns:aink="http://schemas.microsoft.com/office/drawing/2016/ink" xmlns:am3d="http://schemas.microsoft.com/office/drawing/2017/model3d" xmlns:o="urn:schemas-microsoft-com:office:office" xmlns:r="http://schemas.openxmlformats.org/officeDocument/2006/relationships" xmlns:m="http://schemas.openxmlformats.org/officeDocument/2006/math" xmlns:v="urn:schemas-microsoft-com:vml" xmlns:wp14="http://schemas.microsoft.com/office/word/2010/wordprocessingDrawing" xmlns:wp="http://schemas.openxmlformats.org/drawingml/2006/wordprocessingDrawing" xmlns:w10="urn:schemas-microsoft-com:office:word" xmlns:w="http://schemas.openxmlformats.org/wordprocessingml/2006/main" xmlns:w14="http://schemas.microsoft.com/office/word/2010/wordml" xmlns:w15="http://schemas.microsoft.com/office/word/2012/wordml" xmlns:w16cid="http://schemas.microsoft.com/office/word/2016/wordml/cid" xmlns:w16se="http://schemas.microsoft.com/office/word/2015/wordml/symex" xmlns:wpg="http://schemas.microsoft.com/office/word/2010/wordprocessingGroup" xmlns:wpi="http://schemas.microsoft.com/office/word/2010/wordprocessingInk" xmlns:wne="http://schemas.microsoft.com/office/word/2006/wordml" xmlns:wps="http://schemas.microsoft.com/office/word/2010/wordprocessingShape" mc:Ignorable="w14 w15 w16se w16cid wp14">
+  <w:p>
+    <w:pPr>
+      <w:pStyle w:val="Footer"/>
+    </w:pPr>
+  </w:p>
+</w:ftr>
+</file>
+
+<file path=word/footnotes.xml><?xml version="1.0" encoding="utf-8"?>
+<w:footnotes xmlns:wpc="http://schemas.microsoft.com/office/word/2010/wordprocessingCanvas" xmlns:cx="http://schemas.microsoft.com/office/drawing/2014/chartex" xmlns:cx1="http://schemas.microsoft.com/office/drawing/2015/9/8/chartex" xmlns:cx2="http://schemas.microsoft.com/office/drawing/2015/10/21/chartex" xmlns:cx3="http://schemas.microsoft.com/office/drawing/2016/5/9/chartex" xmlns:cx4="http://schemas.microsoft.com/office/drawing/2016/5/10/chartex" xmlns:cx5="http://schemas.microsoft.com/office/drawing/2016/5/11/chartex" xmlns:cx6="http://schemas.microsoft.com/office/drawing/2016/5/12/chartex" xmlns:cx7="http://schemas.microsoft.com/office/drawing/2016/5/13/chartex" xmlns:cx8="http://schemas.microsoft.com/office/drawing/2016/5/14/chartex" xmlns:mc="http://schemas.openxmlformats.org/markup-compatibility/2006" xmlns:aink="http://schemas.microsoft.com/office/drawing/2016/ink" xmlns:am3d="http://schemas.microsoft.com/office/drawing/2017/model3d" xmlns:o="urn:schemas-microsoft-com:office:office" xmlns:r="http://schemas.openxmlformats.org/officeDocument/2006/relationships" xmlns:m="http://schemas.openxmlformats.org/officeDocument/2006/math" xmlns:v="urn:schemas-microsoft-com:vml" xmlns:wp14="http://schemas.microsoft.com/office/word/2010/wordprocessingDrawing" xmlns:wp="http://schemas.openxmlformats.org/drawingml/2006/wordprocessingDrawing" xmlns:w10="urn:schemas-microsoft-com:office:word" xmlns:w="http://schemas.openxmlformats.org/wordprocessingml/2006/main" xmlns:w14="http://schemas.microsoft.com/office/word/2010/wordml" xmlns:w15="http://schemas.microsoft.com/office/word/2012/wordml" xmlns:w16cid="http://schemas.microsoft.com/office/word/2016/wordml/cid" xmlns:w16se="http://schemas.microsoft.com/office/word/2015/wordml/symex" xmlns:wpg="http://schemas.microsoft.com/office/word/2010/wordprocessingGroup" xmlns:wpi="http://schemas.microsoft.com/office/word/2010/wordprocessingInk" xmlns:wne="http://schemas.microsoft.com/office/word/2006/wordml" xmlns:wps="http://schemas.microsoft.com/office/word/2010/wordprocessingShape" mc:Ignorable="w14 w15 w16se w16cid wp14">
+  <w:footnote w:type="separator" w:id="-1">
+    <w:p>
+      <w:pPr>
+        <w:spacing w:after="0" w:line="240" w:lineRule="auto"/>
+      </w:pPr>
+      <w:r>
+        <w:separator/>
+      </w:r>
+    </w:p>
+  </w:footnote>
+  <w:footnote w:type="continuationSeparator" w:id="0">
+    <w:p>
+      <w:pPr>
+        <w:spacing w:after="0" w:line="240" w:lineRule="auto"/>
+      </w:pPr>
+      <w:r>
+        <w:continuationSeparator/>
+      </w:r>
+    </w:p>
+  </w:footnote>
+</w:footnotes>
+</file>
+
+<file path=word/header1.xml><?xml version="1.0" encoding="utf-8"?>
+<w:hdr xmlns:wpc="http://schemas.microsoft.com/office/word/2010/wordprocessingCanvas" xmlns:cx="http://schemas.microsoft.com/office/drawing/2014/chartex" xmlns:cx1="http://schemas.microsoft.com/office/drawing/2015/9/8/chartex" xmlns:cx2="http://schemas.microsoft.com/office/drawing/2015/10/21/chartex" xmlns:cx3="http://schemas.microsoft.com/office/drawing/2016/5/9/chartex" xmlns:cx4="http://schemas.microsoft.com/office/drawing/2016/5/10/chartex" xmlns:cx5="http://schemas.microsoft.com/office/drawing/2016/5/11/chartex" xmlns:cx6="http://schemas.microsoft.com/office/drawing/2016/5/12/chartex" xmlns:cx7="http://schemas.microsoft.com/office/drawing/2016/5/13/chartex" xmlns:cx8="http://schemas.microsoft.com/office/drawing/2016/5/14/chartex" xmlns:mc="http://schemas.openxmlformats.org/markup-compatibility/2006" xmlns:aink="http://schemas.microsoft.com/office/drawing/2016/ink" xmlns:am3d="http://schemas.microsoft.com/office/drawing/2017/model3d" xmlns:o="urn:schemas-microsoft-com:office:office" xmlns:r="http://schemas.openxmlformats.org/officeDocument/2006/relationships" xmlns:m="http://schemas.openxmlformats.org/officeDocument/2006/math" xmlns:v="urn:schemas-microsoft-com:vml" xmlns:wp14="http://schemas.microsoft.com/office/word/2010/wordprocessingDrawing" xmlns:wp="http://schemas.openxmlformats.org/drawingml/2006/wordprocessingDrawing" xmlns:w10="urn:schemas-microsoft-com:office:word" xmlns:w="http://schemas.openxmlformats.org/wordprocessingml/2006/main" xmlns:w14="http://schemas.microsoft.com/office/word/2010/wordml" xmlns:w15="http://schemas.microsoft.com/office/word/2012/wordml" xmlns:w16cid="http://schemas.microsoft.com/office/word/2016/wordml/cid" xmlns:w16se="http://schemas.microsoft.com/office/word/2015/wordml/symex" xmlns:wpg="http://schemas.microsoft.com/office/word/2010/wordprocessingGroup" xmlns:wpi="http://schemas.microsoft.com/office/word/2010/wordprocessingInk" xmlns:wne="http://schemas.microsoft.com/office/word/2006/wordml" xmlns:wps="http://schemas.microsoft.com/office/word/2010/wordprocessingShape" mc:Ignorable="w14 w15 w16se w16cid wp14">
+  <w:p>
+    <w:pPr>
+      <w:pStyle w:val="Header"/>
+    </w:pPr>
+  </w:p>
+</w:hdr>
+</file>
+
+<file path=word/header2.xml><?xml version="1.0" encoding="utf-8"?>
+<w:hdr xmlns:wpc="http://schemas.microsoft.com/office/word/2010/wordprocessingCanvas" xmlns:cx="http://schemas.microsoft.com/office/drawing/2014/chartex" xmlns:cx1="http://schemas.microsoft.com/office/drawing/2015/9/8/chartex" xmlns:cx2="http://schemas.microsoft.com/office/drawing/2015/10/21/chartex" xmlns:cx3="http://schemas.microsoft.com/office/drawing/2016/5/9/chartex" xmlns:cx4="http://schemas.microsoft.com/office/drawing/2016/5/10/chartex" xmlns:cx5="http://schemas.microsoft.com/office/drawing/2016/5/11/chartex" xmlns:cx6="http://schemas.microsoft.com/office/drawing/2016/5/12/chartex" xmlns:cx7="http://schemas.microsoft.com/office/drawing/2016/5/13/chartex" xmlns:cx8="http://schemas.microsoft.com/office/drawing/2016/5/14/chartex" xmlns:mc="http://schemas.openxmlformats.org/markup-compatibility/2006" xmlns:aink="http://schemas.microsoft.com/office/drawing/2016/ink" xmlns:am3d="http://schemas.microsoft.com/office/drawing/2017/model3d" xmlns:o="urn:schemas-microsoft-com:office:office" xmlns:r="http://schemas.openxmlformats.org/officeDocument/2006/relationships" xmlns:m="http://schemas.openxmlformats.org/officeDocument/2006/math" xmlns:v="urn:schemas-microsoft-com:vml" xmlns:wp14="http://schemas.microsoft.com/office/word/2010/wordprocessingDrawing" xmlns:wp="http://schemas.openxmlformats.org/drawingml/2006/wordprocessingDrawing" xmlns:w10="urn:schemas-microsoft-com:office:word" xmlns:w="http://schemas.openxmlformats.org/wordprocessingml/2006/main" xmlns:w14="http://schemas.microsoft.com/office/word/2010/wordml" xmlns:w15="http://schemas.microsoft.com/office/word/2012/wordml" xmlns:w16cid="http://schemas.microsoft.com/office/word/2016/wordml/cid" xmlns:w16se="http://schemas.microsoft.com/office/word/2015/wordml/symex" xmlns:wpg="http://schemas.microsoft.com/office/word/2010/wordprocessingGroup" xmlns:wpi="http://schemas.microsoft.com/office/word/2010/wordprocessingInk" xmlns:wne="http://schemas.microsoft.com/office/word/2006/wordml" xmlns:wps="http://schemas.microsoft.com/office/word/2010/wordprocessingShape" mc:Ignorable="w14 w15 w16se w16cid wp14">
+  <w:p>
+    <w:pPr>
+      <w:pStyle w:val="Header"/>
+    </w:pPr>
+  </w:p>
+</w:hdr>
+</file>
+
+<file path=word/header3.xml><?xml version="1.0" encoding="utf-8"?>
+<w:hdr xmlns:wpc="http://schemas.microsoft.com/office/word/2010/wordprocessingCanvas" xmlns:cx="http://schemas.microsoft.com/office/drawing/2014/chartex" xmlns:cx1="http://schemas.microsoft.com/office/drawing/2015/9/8/chartex" xmlns:cx2="http://schemas.microsoft.com/office/drawing/2015/10/21/chartex" xmlns:cx3="http://schemas.microsoft.com/office/drawing/2016/5/9/chartex" xmlns:cx4="http://schemas.microsoft.com/office/drawing/2016/5/10/chartex" xmlns:cx5="http://schemas.microsoft.com/office/drawing/2016/5/11/chartex" xmlns:cx6="http://schemas.microsoft.com/office/drawing/2016/5/12/chartex" xmlns:cx7="http://schemas.microsoft.com/office/drawing/2016/5/13/chartex" xmlns:cx8="http://schemas.microsoft.com/office/drawing/2016/5/14/chartex" xmlns:mc="http://schemas.openxmlformats.org/markup-compatibility/2006" xmlns:aink="http://schemas.microsoft.com/office/drawing/2016/ink" xmlns:am3d="http://schemas.microsoft.com/office/drawing/2017/model3d" xmlns:o="urn:schemas-microsoft-com:office:office" xmlns:r="http://schemas.openxmlformats.org/officeDocument/2006/relationships" xmlns:m="http://schemas.openxmlformats.org/officeDocument/2006/math" xmlns:v="urn:schemas-microsoft-com:vml" xmlns:wp14="http://schemas.microsoft.com/office/word/2010/wordprocessingDrawing" xmlns:wp="http://schemas.openxmlformats.org/drawingml/2006/wordprocessingDrawing" xmlns:w10="urn:schemas-microsoft-com:office:word" xmlns:w="http://schemas.openxmlformats.org/wordprocessingml/2006/main" xmlns:w14="http://schemas.microsoft.com/office/word/2010/wordml" xmlns:w15="http://schemas.microsoft.com/office/word/2012/wordml" xmlns:w16cid="http://schemas.microsoft.com/office/word/2016/wordml/cid" xmlns:w16se="http://schemas.microsoft.com/office/word/2015/wordml/symex" xmlns:wpg="http://schemas.microsoft.com/office/word/2010/wordprocessingGroup" xmlns:wpi="http://schemas.microsoft.com/office/word/2010/wordprocessingInk" xmlns:wne="http://schemas.microsoft.com/office/word/2006/wordml" xmlns:wps="http://schemas.microsoft.com/office/word/2010/wordprocessingShape" mc:Ignorable="w14 w15 w16se w16cid wp14">
+  <w:sdt>
+    <w:sdtPr>
+      <w:id w:val="-1898113555"/>
+      <w:docPartObj>
+        <w:docPartGallery w:val="Page Numbers (Top of Page)"/>
+        <w:docPartUnique/>
+      </w:docPartObj>
+    </w:sdtPr>
+    <w:sdtEndPr>
+      <w:rPr>
+        <w:noProof/>
+      </w:rPr>
+    </w:sdtEndPr>
+    <w:sdtContent>
+      <w:p>
+        <w:pPr>
+          <w:pStyle w:val="Header"/>
+          <w:jc w:val="right"/>
+        </w:pPr>
+        <w:r>
+          <w:fldChar w:fldCharType="begin"/>
+        </w:r>
+        <w:r>
+          <w:instrText xml:space="preserve"> PAGE   \* MERGEFORMAT </w:instrText>
+        </w:r>
+        <w:r>
+          <w:fldChar w:fldCharType="separate"/>
+        </w:r>
+        <w:r>
+          <w:rPr>
+            <w:noProof/>
+          </w:rPr>
+          <w:t>1</w:t>
+        </w:r>
+        <w:r>
+          <w:rPr>
+            <w:noProof/>
+          </w:rPr>
+          <w:fldChar w:fldCharType="end"/>
+        </w:r>
+      </w:p>
+    </w:sdtContent>
+  </w:sdt>
+  <w:p>
+    <w:pPr>
+      <w:pStyle w:val="Header"/>
+    </w:pPr>
+  </w:p>
+</w:hdr>
+</file>
+
 <file path=word/numbering.xml><?xml version="1.0" encoding="utf-8"?>
-<w:numbering xmlns:wpc="http://schemas.microsoft.com/office/word/2010/wordprocessingCanvas" xmlns:cx="http://schemas.microsoft.com/office/drawing/2014/chartex" xmlns:cx1="http://schemas.microsoft.com/office/drawing/2015/9/8/chartex" xmlns:cx2="http://schemas.microsoft.com/office/drawing/2015/10/21/chartex" xmlns:cx3="http://schemas.microsoft.com/office/drawing/2016/5/9/chartex" xmlns:cx4="http://schemas.microsoft.com/office/drawing/2016/5/10/chartex" xmlns:cx5="http://schemas.microsoft.com/office/drawing/2016/5/11/chartex" xmlns:cx6="http://schemas.microsoft.com/office/drawing/2016/5/12/chartex" xmlns:cx7="http://schemas.microsoft.com/office/drawing/2016/5/13/chartex" xmlns:cx8="http://schemas.microsoft.com/office/drawing/2016/5/14/chartex" xmlns:mc="http://schemas.openxmlformats.org/markup-compatibility/2006" xmlns:aink="http://schemas.microsoft.com/office/drawing/2016/ink" xmlns:o="urn:schemas-microsoft-com:office:office" xmlns:r="http://schemas.openxmlformats.org/officeDocument/2006/relationships" xmlns:m="http://schemas.openxmlformats.org/officeDocument/2006/math" xmlns:v="urn:schemas-microsoft-com:vml" xmlns:wp14="http://schemas.microsoft.com/office/word/2010/wordprocessingDrawing" xmlns:wp="http://schemas.openxmlformats.org/drawingml/2006/wordprocessingDrawing" xmlns:w10="urn:schemas-microsoft-com:office:word" xmlns:w="http://schemas.openxmlformats.org/wordprocessingml/2006/main" xmlns:w14="http://schemas.microsoft.com/office/word/2010/wordml" xmlns:w15="http://schemas.microsoft.com/office/word/2012/wordml" xmlns:w16se="http://schemas.microsoft.com/office/word/2015/wordml/symex" xmlns:wpg="http://schemas.microsoft.com/office/word/2010/wordprocessingGroup" xmlns:wpi="http://schemas.microsoft.com/office/word/2010/wordprocessingInk" xmlns:wne="http://schemas.microsoft.com/office/word/2006/wordml" xmlns:wps="http://schemas.microsoft.com/office/word/2010/wordprocessingShape" mc:Ignorable="w14 w15 w16se wp14">
+<w:numbering xmlns:wpc="http://schemas.microsoft.com/office/word/2010/wordprocessingCanvas" xmlns:cx="http://schemas.microsoft.com/office/drawing/2014/chartex" xmlns:cx1="http://schemas.microsoft.com/office/drawing/2015/9/8/chartex" xmlns:cx2="http://schemas.microsoft.com/office/drawing/2015/10/21/chartex" xmlns:cx3="http://schemas.microsoft.com/office/drawing/2016/5/9/chartex" xmlns:cx4="http://schemas.microsoft.com/office/drawing/2016/5/10/chartex" xmlns:cx5="http://schemas.microsoft.com/office/drawing/2016/5/11/chartex" xmlns:cx6="http://schemas.microsoft.com/office/drawing/2016/5/12/chartex" xmlns:cx7="http://schemas.microsoft.com/office/drawing/2016/5/13/chartex" xmlns:cx8="http://schemas.microsoft.com/office/drawing/2016/5/14/chartex" xmlns:mc="http://schemas.openxmlformats.org/markup-compatibility/2006" xmlns:aink="http://schemas.microsoft.com/office/drawing/2016/ink" xmlns:am3d="http://schemas.microsoft.com/office/drawing/2017/model3d" xmlns:o="urn:schemas-microsoft-com:office:office" xmlns:r="http://schemas.openxmlformats.org/officeDocument/2006/relationships" xmlns:m="http://schemas.openxmlformats.org/officeDocument/2006/math" xmlns:v="urn:schemas-microsoft-com:vml" xmlns:wp14="http://schemas.microsoft.com/office/word/2010/wordprocessingDrawing" xmlns:wp="http://schemas.openxmlformats.org/drawingml/2006/wordprocessingDrawing" xmlns:w10="urn:schemas-microsoft-com:office:word" xmlns:w="http://schemas.openxmlformats.org/wordprocessingml/2006/main" xmlns:w14="http://schemas.microsoft.com/office/word/2010/wordml" xmlns:w15="http://schemas.microsoft.com/office/word/2012/wordml" xmlns:w16cid="http://schemas.microsoft.com/office/word/2016/wordml/cid" xmlns:w16se="http://schemas.microsoft.com/office/word/2015/wordml/symex" xmlns:wpg="http://schemas.microsoft.com/office/word/2010/wordprocessingGroup" xmlns:wpi="http://schemas.microsoft.com/office/word/2010/wordprocessingInk" xmlns:wne="http://schemas.microsoft.com/office/word/2006/wordml" xmlns:wps="http://schemas.microsoft.com/office/word/2010/wordprocessingShape" mc:Ignorable="w14 w15 w16se w16cid wp14">
   <w:abstractNum w:abstractNumId="0" w15:restartNumberingAfterBreak="0">
     <w:nsid w:val="00E74451"/>
     <w:multiLevelType w:val="hybridMultilevel"/>
@@ -11560,7 +11753,7 @@
 </file>
 
 <file path=word/styles.xml><?xml version="1.0" encoding="utf-8"?>
-<w:styles xmlns:mc="http://schemas.openxmlformats.org/markup-compatibility/2006" xmlns:r="http://schemas.openxmlformats.org/officeDocument/2006/relationships" xmlns:w="http://schemas.openxmlformats.org/wordprocessingml/2006/main" xmlns:w14="http://schemas.microsoft.com/office/word/2010/wordml" xmlns:w15="http://schemas.microsoft.com/office/word/2012/wordml" xmlns:w16se="http://schemas.microsoft.com/office/word/2015/wordml/symex" mc:Ignorable="w14 w15 w16se">
+<w:styles xmlns:mc="http://schemas.openxmlformats.org/markup-compatibility/2006" xmlns:r="http://schemas.openxmlformats.org/officeDocument/2006/relationships" xmlns:w="http://schemas.openxmlformats.org/wordprocessingml/2006/main" xmlns:w14="http://schemas.microsoft.com/office/word/2010/wordml" xmlns:w15="http://schemas.microsoft.com/office/word/2012/wordml" xmlns:w16cid="http://schemas.microsoft.com/office/word/2016/wordml/cid" xmlns:w16se="http://schemas.microsoft.com/office/word/2015/wordml/symex" mc:Ignorable="w14 w15 w16se w16cid">
   <w:docDefaults>
     <w:rPrDefault>
       <w:rPr>
@@ -11576,7 +11769,7 @@
       </w:pPr>
     </w:pPrDefault>
   </w:docDefaults>
-  <w:latentStyles w:defLockedState="0" w:defUIPriority="99" w:defSemiHidden="0" w:defUnhideWhenUsed="0" w:defQFormat="0" w:count="374">
+  <w:latentStyles w:defLockedState="0" w:defUIPriority="99" w:defSemiHidden="0" w:defUnhideWhenUsed="0" w:defQFormat="0" w:count="375">
     <w:lsdException w:name="Normal" w:uiPriority="0" w:qFormat="1"/>
     <w:lsdException w:name="heading 1" w:uiPriority="9" w:qFormat="1"/>
     <w:lsdException w:name="heading 2" w:semiHidden="1" w:uiPriority="9" w:unhideWhenUsed="1" w:qFormat="1"/>
@@ -11682,7 +11875,6 @@
     <w:lsdException w:name="HTML Sample" w:semiHidden="1" w:unhideWhenUsed="1"/>
     <w:lsdException w:name="HTML Typewriter" w:semiHidden="1" w:unhideWhenUsed="1"/>
     <w:lsdException w:name="HTML Variable" w:semiHidden="1" w:unhideWhenUsed="1"/>
-    <w:lsdException w:name="Normal Table" w:semiHidden="1" w:unhideWhenUsed="1"/>
     <w:lsdException w:name="annotation subject" w:semiHidden="1" w:unhideWhenUsed="1"/>
     <w:lsdException w:name="No List" w:semiHidden="1" w:unhideWhenUsed="1"/>
     <w:lsdException w:name="Outline List 1" w:semiHidden="1" w:unhideWhenUsed="1"/>
@@ -11729,10 +11921,8 @@
     <w:lsdException w:name="Table Subtle 2" w:semiHidden="1" w:unhideWhenUsed="1"/>
     <w:lsdException w:name="Table Web 1" w:semiHidden="1" w:unhideWhenUsed="1"/>
     <w:lsdException w:name="Table Web 2" w:semiHidden="1" w:unhideWhenUsed="1"/>
-    <w:lsdException w:name="Table Web 3" w:semiHidden="1" w:unhideWhenUsed="1"/>
     <w:lsdException w:name="Balloon Text" w:semiHidden="1" w:unhideWhenUsed="1"/>
     <w:lsdException w:name="Table Grid" w:uiPriority="39"/>
-    <w:lsdException w:name="Table Theme" w:semiHidden="1" w:unhideWhenUsed="1"/>
     <w:lsdException w:name="Placeholder Text" w:semiHidden="1"/>
     <w:lsdException w:name="No Spacing" w:uiPriority="1" w:qFormat="1"/>
     <w:lsdException w:name="Light Shading" w:uiPriority="60"/>
@@ -11951,6 +12141,7 @@
     <w:lsdException w:name="Mention" w:semiHidden="1" w:unhideWhenUsed="1"/>
     <w:lsdException w:name="Smart Hyperlink" w:semiHidden="1" w:unhideWhenUsed="1"/>
     <w:lsdException w:name="Hashtag" w:semiHidden="1" w:unhideWhenUsed="1"/>
+    <w:lsdException w:name="Unresolved Mention" w:semiHidden="1" w:unhideWhenUsed="1"/>
   </w:latentStyles>
   <w:style w:type="paragraph" w:default="1" w:styleId="Normal">
     <w:name w:val="Normal"/>
@@ -12028,6 +12219,50 @@
       <w:sz w:val="32"/>
       <w:szCs w:val="32"/>
     </w:rPr>
+  </w:style>
+  <w:style w:type="paragraph" w:styleId="Header">
+    <w:name w:val="header"/>
+    <w:basedOn w:val="Normal"/>
+    <w:link w:val="HeaderChar"/>
+    <w:uiPriority w:val="99"/>
+    <w:unhideWhenUsed/>
+    <w:rsid w:val="008C0656"/>
+    <w:pPr>
+      <w:tabs>
+        <w:tab w:val="center" w:pos="4680"/>
+        <w:tab w:val="right" w:pos="9360"/>
+      </w:tabs>
+      <w:spacing w:after="0" w:line="240" w:lineRule="auto"/>
+    </w:pPr>
+  </w:style>
+  <w:style w:type="character" w:customStyle="1" w:styleId="HeaderChar">
+    <w:name w:val="Header Char"/>
+    <w:basedOn w:val="DefaultParagraphFont"/>
+    <w:link w:val="Header"/>
+    <w:uiPriority w:val="99"/>
+    <w:rsid w:val="008C0656"/>
+  </w:style>
+  <w:style w:type="paragraph" w:styleId="Footer">
+    <w:name w:val="footer"/>
+    <w:basedOn w:val="Normal"/>
+    <w:link w:val="FooterChar"/>
+    <w:uiPriority w:val="99"/>
+    <w:unhideWhenUsed/>
+    <w:rsid w:val="008C0656"/>
+    <w:pPr>
+      <w:tabs>
+        <w:tab w:val="center" w:pos="4680"/>
+        <w:tab w:val="right" w:pos="9360"/>
+      </w:tabs>
+      <w:spacing w:after="0" w:line="240" w:lineRule="auto"/>
+    </w:pPr>
+  </w:style>
+  <w:style w:type="character" w:customStyle="1" w:styleId="FooterChar">
+    <w:name w:val="Footer Char"/>
+    <w:basedOn w:val="DefaultParagraphFont"/>
+    <w:link w:val="Footer"/>
+    <w:uiPriority w:val="99"/>
+    <w:rsid w:val="008C0656"/>
   </w:style>
 </w:styles>
 </file>
@@ -12298,7 +12533,7 @@
 </file>
 
 <file path=customXml/itemProps1.xml><?xml version="1.0" encoding="utf-8"?>
-<ds:datastoreItem xmlns:ds="http://schemas.openxmlformats.org/officeDocument/2006/customXml" ds:itemID="{E8EBEAED-35D2-42C9-8409-26C247DD1939}">
+<ds:datastoreItem xmlns:ds="http://schemas.openxmlformats.org/officeDocument/2006/customXml" ds:itemID="{1500277F-532A-4B92-A8B9-0860198059B5}">
   <ds:schemaRefs>
     <ds:schemaRef ds:uri="http://schemas.openxmlformats.org/officeDocument/2006/bibliography"/>
   </ds:schemaRefs>

</xml_diff>